<commit_message>
added text to physor doc
Conflicts:
	trunk/parallelUQ/Driver.py
	trunk/parallelUQ/Executor.py
	trunk/parallelUQ/Variables.py
	trunk/parallelUQ/compare/plot1.py
	trunk/parallelUQ/compare/plotMC.py
	trunk/parallelUQ/doConvergence.py
	trunk/parallelUQ/double.unc
</commit_message>
<xml_diff>
--- a/trunk/phd/2016_05_physor/physor_paul_2.docx
+++ b/trunk/phd/2016_05_physor/physor_paul_2.docx
@@ -1,6 +1,6 @@
 
 <file path=word/document.xml><?xml version="1.0" encoding="utf-8"?>
-<w:document xmlns:wpc="http://schemas.microsoft.com/office/word/2010/wordprocessingCanvas" xmlns:mo="http://schemas.microsoft.com/office/mac/office/2008/main" xmlns:mc="http://schemas.openxmlformats.org/markup-compatibility/2006" xmlns:mv="urn:schemas-microsoft-com:mac:vml" xmlns:o="urn:schemas-microsoft-com:office:office" xmlns:r="http://schemas.openxmlformats.org/officeDocument/2006/relationships" xmlns:m="http://schemas.openxmlformats.org/officeDocument/2006/math" xmlns:v="urn:schemas-microsoft-com:vml" xmlns:wp14="http://schemas.microsoft.com/office/word/2010/wordprocessingDrawing" xmlns:wp="http://schemas.openxmlformats.org/drawingml/2006/wordprocessingDrawing" xmlns:w10="urn:schemas-microsoft-com:office:word" xmlns:w="http://schemas.openxmlformats.org/wordprocessingml/2006/main" xmlns:w14="http://schemas.microsoft.com/office/word/2010/wordml" xmlns:wpg="http://schemas.microsoft.com/office/word/2010/wordprocessingGroup" xmlns:wpi="http://schemas.microsoft.com/office/word/2010/wordprocessingInk" xmlns:wne="http://schemas.microsoft.com/office/word/2006/wordml" xmlns:wps="http://schemas.microsoft.com/office/word/2010/wordprocessingShape" mc:Ignorable="w14 wp14">
+<w:document xmlns:wpc="http://schemas.microsoft.com/office/word/2010/wordprocessingCanvas" xmlns:mc="http://schemas.openxmlformats.org/markup-compatibility/2006" xmlns:o="urn:schemas-microsoft-com:office:office" xmlns:r="http://schemas.openxmlformats.org/officeDocument/2006/relationships" xmlns:m="http://schemas.openxmlformats.org/officeDocument/2006/math" xmlns:v="urn:schemas-microsoft-com:vml" xmlns:wp14="http://schemas.microsoft.com/office/word/2010/wordprocessingDrawing" xmlns:wp="http://schemas.openxmlformats.org/drawingml/2006/wordprocessingDrawing" xmlns:w10="urn:schemas-microsoft-com:office:word" xmlns:w="http://schemas.openxmlformats.org/wordprocessingml/2006/main" xmlns:w14="http://schemas.microsoft.com/office/word/2010/wordml" xmlns:wpg="http://schemas.microsoft.com/office/word/2010/wordprocessingGroup" xmlns:wpi="http://schemas.microsoft.com/office/word/2010/wordprocessingInk" xmlns:wne="http://schemas.microsoft.com/office/word/2006/wordml" xmlns:wps="http://schemas.microsoft.com/office/word/2010/wordprocessingShape" mc:Ignorable="w14 wp14">
   <w:body>
     <w:p>
       <w:pPr>
@@ -130,25 +130,7 @@
           <w:sz w:val="24"/>
           <w:szCs w:val="24"/>
         </w:rPr>
-        <w:t xml:space="preserve">University of </w:t>
-      </w:r>
-      <w:proofErr w:type="spellStart"/>
-      <w:r>
-        <w:rPr>
-          <w:rFonts w:ascii="Times New Roman" w:hAnsi="Times New Roman" w:cs="Times New Roman" w:hint="eastAsia"/>
-          <w:sz w:val="24"/>
-          <w:szCs w:val="24"/>
-        </w:rPr>
-        <w:t>Palookaville</w:t>
-      </w:r>
-      <w:proofErr w:type="spellEnd"/>
-      <w:r>
-        <w:rPr>
-          <w:rFonts w:ascii="Times New Roman" w:hAnsi="Times New Roman" w:cs="Times New Roman" w:hint="eastAsia"/>
-          <w:sz w:val="24"/>
-          <w:szCs w:val="24"/>
-        </w:rPr>
-        <w:t xml:space="preserve">, </w:t>
+        <w:t xml:space="preserve">University of Palookaville, </w:t>
       </w:r>
       <w:r>
         <w:rPr>
@@ -1003,7 +985,7 @@
           <w:sz w:val="24"/>
           <w:szCs w:val="24"/>
         </w:rPr>
-        <w:t>However, forward uncertainty propagation, even when performed adaptively, struggles to co</w:t>
+        <w:t>However, forward uncertainty propagation, even when performed adaptively, struggles to converge efficiently for nonlinear responses with thousands of input dimensions due to the curse of dime</w:t>
       </w:r>
       <w:r>
         <w:rPr>
@@ -1019,7 +1001,269 @@
           <w:sz w:val="24"/>
           <w:szCs w:val="24"/>
         </w:rPr>
-        <w:t>verge efficiently for nonlinear responses with thousands of input dimensions due to the curse of dime</w:t>
+        <w:t>sionality.  A</w:t>
+      </w:r>
+      <w:r>
+        <w:rPr>
+          <w:rFonts w:ascii="Times New Roman" w:hAnsi="Times New Roman" w:cs="Times New Roman"/>
+          <w:sz w:val="24"/>
+          <w:szCs w:val="24"/>
+        </w:rPr>
+        <w:t xml:space="preserve"> </w:t>
+      </w:r>
+      <w:r>
+        <w:rPr>
+          <w:rFonts w:ascii="Times New Roman" w:hAnsi="Times New Roman" w:cs="Times New Roman"/>
+          <w:sz w:val="24"/>
+          <w:szCs w:val="24"/>
+        </w:rPr>
+        <w:t>nuclear reactor criticality problem</w:t>
+      </w:r>
+      <w:r>
+        <w:rPr>
+          <w:rFonts w:ascii="Times New Roman" w:hAnsi="Times New Roman" w:cs="Times New Roman"/>
+          <w:sz w:val="24"/>
+          <w:szCs w:val="24"/>
+        </w:rPr>
+        <w:t xml:space="preserve"> can exhibit tens of thousands of uncertain inputs</w:t>
+      </w:r>
+      <w:r>
+        <w:rPr>
+          <w:rFonts w:ascii="Times New Roman" w:hAnsi="Times New Roman" w:cs="Times New Roman"/>
+          <w:sz w:val="24"/>
+          <w:szCs w:val="24"/>
+        </w:rPr>
+        <w:t xml:space="preserve"> [ref?]</w:t>
+      </w:r>
+      <w:r>
+        <w:rPr>
+          <w:rFonts w:ascii="Times New Roman" w:hAnsi="Times New Roman" w:cs="Times New Roman"/>
+          <w:sz w:val="24"/>
+          <w:szCs w:val="24"/>
+        </w:rPr>
+        <w:t>.  In this instance</w:t>
+      </w:r>
+      <w:r>
+        <w:rPr>
+          <w:rFonts w:ascii="Times New Roman" w:hAnsi="Times New Roman" w:cs="Times New Roman"/>
+          <w:sz w:val="24"/>
+          <w:szCs w:val="24"/>
+        </w:rPr>
+        <w:t xml:space="preserve"> traditional methods such as </w:t>
+      </w:r>
+      <w:proofErr w:type="spellStart"/>
+      <w:r>
+        <w:rPr>
+          <w:rFonts w:ascii="Times New Roman" w:hAnsi="Times New Roman" w:cs="Times New Roman"/>
+          <w:sz w:val="24"/>
+          <w:szCs w:val="24"/>
+        </w:rPr>
+        <w:t>ASCgPC</w:t>
+      </w:r>
+      <w:proofErr w:type="spellEnd"/>
+      <w:r>
+        <w:rPr>
+          <w:rFonts w:ascii="Times New Roman" w:hAnsi="Times New Roman" w:cs="Times New Roman"/>
+          <w:sz w:val="24"/>
+          <w:szCs w:val="24"/>
+        </w:rPr>
+        <w:t xml:space="preserve"> </w:t>
+      </w:r>
+      <w:r>
+        <w:rPr>
+          <w:rFonts w:ascii="Times New Roman" w:hAnsi="Times New Roman" w:cs="Times New Roman"/>
+          <w:sz w:val="24"/>
+          <w:szCs w:val="24"/>
+        </w:rPr>
+        <w:t xml:space="preserve">can be </w:t>
+      </w:r>
+      <w:r>
+        <w:rPr>
+          <w:rFonts w:ascii="Times New Roman" w:hAnsi="Times New Roman" w:cs="Times New Roman"/>
+          <w:sz w:val="24"/>
+          <w:szCs w:val="24"/>
+        </w:rPr>
+        <w:t>much less effective than even tradi</w:t>
+      </w:r>
+      <w:r>
+        <w:rPr>
+          <w:rFonts w:ascii="Times New Roman" w:hAnsi="Times New Roman" w:cs="Times New Roman"/>
+          <w:sz w:val="24"/>
+          <w:szCs w:val="24"/>
+        </w:rPr>
+        <w:t xml:space="preserve">tional Monte Carlo sampling.  Without the benefits of an </w:t>
+      </w:r>
+      <w:proofErr w:type="spellStart"/>
+      <w:r>
+        <w:rPr>
+          <w:rFonts w:ascii="Times New Roman" w:hAnsi="Times New Roman" w:cs="Times New Roman"/>
+          <w:sz w:val="24"/>
+          <w:szCs w:val="24"/>
+        </w:rPr>
+        <w:t>adjoint</w:t>
+      </w:r>
+      <w:proofErr w:type="spellEnd"/>
+      <w:r>
+        <w:rPr>
+          <w:rFonts w:ascii="Times New Roman" w:hAnsi="Times New Roman" w:cs="Times New Roman"/>
+          <w:sz w:val="24"/>
+          <w:szCs w:val="24"/>
+        </w:rPr>
+        <w:t xml:space="preserve"> for the problem, there is a</w:t>
+      </w:r>
+      <w:r>
+        <w:rPr>
+          <w:rFonts w:ascii="Times New Roman" w:hAnsi="Times New Roman" w:cs="Times New Roman"/>
+          <w:sz w:val="24"/>
+          <w:szCs w:val="24"/>
+        </w:rPr>
+        <w:t>l</w:t>
+      </w:r>
+      <w:r>
+        <w:rPr>
+          <w:rFonts w:ascii="Times New Roman" w:hAnsi="Times New Roman" w:cs="Times New Roman"/>
+          <w:sz w:val="24"/>
+          <w:szCs w:val="24"/>
+        </w:rPr>
+        <w:t>ways a significant computational cost to high-dimensional uncertainty quantification.</w:t>
+      </w:r>
+    </w:p>
+    <w:p>
+      <w:pPr>
+        <w:snapToGrid w:val="0"/>
+        <w:rPr>
+          <w:rFonts w:ascii="Times New Roman" w:hAnsi="Times New Roman" w:cs="Times New Roman"/>
+          <w:sz w:val="24"/>
+          <w:szCs w:val="24"/>
+        </w:rPr>
+      </w:pPr>
+    </w:p>
+    <w:p>
+      <w:pPr>
+        <w:snapToGrid w:val="0"/>
+        <w:rPr>
+          <w:rFonts w:ascii="Times New Roman" w:hAnsi="Times New Roman" w:cs="Times New Roman"/>
+          <w:sz w:val="24"/>
+          <w:szCs w:val="24"/>
+        </w:rPr>
+      </w:pPr>
+      <w:r>
+        <w:rPr>
+          <w:rFonts w:ascii="Times New Roman" w:hAnsi="Times New Roman" w:cs="Times New Roman"/>
+          <w:sz w:val="24"/>
+          <w:szCs w:val="24"/>
+        </w:rPr>
+        <w:t xml:space="preserve">We propose </w:t>
+      </w:r>
+      <w:r>
+        <w:rPr>
+          <w:rFonts w:ascii="Times New Roman" w:hAnsi="Times New Roman" w:cs="Times New Roman"/>
+          <w:sz w:val="24"/>
+          <w:szCs w:val="24"/>
+        </w:rPr>
+        <w:t xml:space="preserve">a workflow for </w:t>
+      </w:r>
+      <w:r>
+        <w:rPr>
+          <w:rFonts w:ascii="Times New Roman" w:hAnsi="Times New Roman" w:cs="Times New Roman"/>
+          <w:sz w:val="24"/>
+          <w:szCs w:val="24"/>
+        </w:rPr>
+        <w:t>reducing the effective input dimensionality of a problem through mult</w:t>
+      </w:r>
+      <w:r>
+        <w:rPr>
+          <w:rFonts w:ascii="Times New Roman" w:hAnsi="Times New Roman" w:cs="Times New Roman"/>
+          <w:sz w:val="24"/>
+          <w:szCs w:val="24"/>
+        </w:rPr>
+        <w:t>i</w:t>
+      </w:r>
+      <w:r>
+        <w:rPr>
+          <w:rFonts w:ascii="Times New Roman" w:hAnsi="Times New Roman" w:cs="Times New Roman"/>
+          <w:sz w:val="24"/>
+          <w:szCs w:val="24"/>
+        </w:rPr>
+        <w:t>stage filter</w:t>
+      </w:r>
+      <w:r>
+        <w:rPr>
+          <w:rFonts w:ascii="Times New Roman" w:hAnsi="Times New Roman" w:cs="Times New Roman"/>
+          <w:sz w:val="24"/>
+          <w:szCs w:val="24"/>
+        </w:rPr>
+        <w:t>ing.  First, we correlations in the input space to construct a principal-component anal</w:t>
+      </w:r>
+      <w:r>
+        <w:rPr>
+          <w:rFonts w:ascii="Times New Roman" w:hAnsi="Times New Roman" w:cs="Times New Roman"/>
+          <w:sz w:val="24"/>
+          <w:szCs w:val="24"/>
+        </w:rPr>
+        <w:t>y</w:t>
+      </w:r>
+      <w:r>
+        <w:rPr>
+          <w:rFonts w:ascii="Times New Roman" w:hAnsi="Times New Roman" w:cs="Times New Roman"/>
+          <w:sz w:val="24"/>
+          <w:szCs w:val="24"/>
+        </w:rPr>
+        <w:t xml:space="preserve">sis (PCA) using input covariance.  We then elect a cutoff level to include a few hundred terms in the PCA expansion to act as a surrogate input space.  Second, we perform </w:t>
+      </w:r>
+      <w:r>
+        <w:rPr>
+          <w:rFonts w:ascii="Times New Roman" w:hAnsi="Times New Roman" w:cs="Times New Roman"/>
+          <w:sz w:val="24"/>
+          <w:szCs w:val="24"/>
+        </w:rPr>
+        <w:t>basic sensitivity analysis using first-order high-dimensional model reduction (HDMR) on the surrogate input space.  These sensitivities are then used to weight the original input-input decomposition.  The terms in the weighted PCA are then re-ordered, and an appropriate number retained as the final surrogate input space.</w:t>
+      </w:r>
+    </w:p>
+    <w:p>
+      <w:pPr>
+        <w:snapToGrid w:val="0"/>
+        <w:rPr>
+          <w:rFonts w:ascii="Times New Roman" w:hAnsi="Times New Roman" w:cs="Times New Roman"/>
+          <w:sz w:val="24"/>
+          <w:szCs w:val="24"/>
+        </w:rPr>
+      </w:pPr>
+    </w:p>
+    <w:p>
+      <w:pPr>
+        <w:snapToGrid w:val="0"/>
+        <w:rPr>
+          <w:rFonts w:ascii="Times New Roman" w:hAnsi="Times New Roman" w:cs="Times New Roman"/>
+          <w:sz w:val="24"/>
+          <w:szCs w:val="24"/>
+        </w:rPr>
+      </w:pPr>
+      <w:r>
+        <w:rPr>
+          <w:rFonts w:ascii="Times New Roman" w:hAnsi="Times New Roman" w:cs="Times New Roman"/>
+          <w:sz w:val="24"/>
+          <w:szCs w:val="24"/>
+        </w:rPr>
+        <w:t xml:space="preserve">Finally, </w:t>
+      </w:r>
+      <w:proofErr w:type="spellStart"/>
+      <w:r>
+        <w:rPr>
+          <w:rFonts w:ascii="Times New Roman" w:hAnsi="Times New Roman" w:cs="Times New Roman"/>
+          <w:sz w:val="24"/>
+          <w:szCs w:val="24"/>
+        </w:rPr>
+        <w:t>ASCgPC</w:t>
+      </w:r>
+      <w:proofErr w:type="spellEnd"/>
+      <w:r>
+        <w:rPr>
+          <w:rFonts w:ascii="Times New Roman" w:hAnsi="Times New Roman" w:cs="Times New Roman"/>
+          <w:sz w:val="24"/>
+          <w:szCs w:val="24"/>
+        </w:rPr>
+        <w:t xml:space="preserve"> using adaptive HDMR is applied to the problem as a function of the surrogate i</w:t>
       </w:r>
       <w:r>
         <w:rPr>
@@ -1035,7 +1279,7 @@
           <w:sz w:val="24"/>
           <w:szCs w:val="24"/>
         </w:rPr>
-        <w:t>sionality.  A</w:t>
+        <w:t>put space.  This</w:t>
       </w:r>
       <w:r>
         <w:rPr>
@@ -1051,15 +1295,31 @@
           <w:sz w:val="24"/>
           <w:szCs w:val="24"/>
         </w:rPr>
-        <w:t>nuclear reactor criticality problem</w:t>
-      </w:r>
-      <w:r>
-        <w:rPr>
-          <w:rFonts w:ascii="Times New Roman" w:hAnsi="Times New Roman" w:cs="Times New Roman"/>
-          <w:sz w:val="24"/>
-          <w:szCs w:val="24"/>
-        </w:rPr>
-        <w:t xml:space="preserve"> can exhibit tens of thousands of unce</w:t>
+        <w:t>polynomial chaos expansion</w:t>
+      </w:r>
+      <w:r>
+        <w:rPr>
+          <w:rFonts w:ascii="Times New Roman" w:hAnsi="Times New Roman" w:cs="Times New Roman"/>
+          <w:sz w:val="24"/>
+          <w:szCs w:val="24"/>
+        </w:rPr>
+        <w:t xml:space="preserve"> in the surrogate </w:t>
+      </w:r>
+      <w:r>
+        <w:rPr>
+          <w:rFonts w:ascii="Times New Roman" w:hAnsi="Times New Roman" w:cs="Times New Roman"/>
+          <w:sz w:val="24"/>
+          <w:szCs w:val="24"/>
+        </w:rPr>
+        <w:t xml:space="preserve">input </w:t>
+      </w:r>
+      <w:r>
+        <w:rPr>
+          <w:rFonts w:ascii="Times New Roman" w:hAnsi="Times New Roman" w:cs="Times New Roman"/>
+          <w:sz w:val="24"/>
+          <w:szCs w:val="24"/>
+        </w:rPr>
+        <w:t xml:space="preserve">space can then generate a </w:t>
       </w:r>
       <w:r>
         <w:rPr>
@@ -1075,31 +1335,108 @@
           <w:sz w:val="24"/>
           <w:szCs w:val="24"/>
         </w:rPr>
-        <w:t>tain inputs</w:t>
-      </w:r>
-      <w:r>
-        <w:rPr>
-          <w:rFonts w:ascii="Times New Roman" w:hAnsi="Times New Roman" w:cs="Times New Roman"/>
-          <w:sz w:val="24"/>
-          <w:szCs w:val="24"/>
-        </w:rPr>
-        <w:t xml:space="preserve"> [ref?]</w:t>
-      </w:r>
-      <w:r>
-        <w:rPr>
-          <w:rFonts w:ascii="Times New Roman" w:hAnsi="Times New Roman" w:cs="Times New Roman"/>
-          <w:sz w:val="24"/>
-          <w:szCs w:val="24"/>
-        </w:rPr>
-        <w:t>.  In this instance</w:t>
-      </w:r>
-      <w:r>
-        <w:rPr>
-          <w:rFonts w:ascii="Times New Roman" w:hAnsi="Times New Roman" w:cs="Times New Roman"/>
-          <w:sz w:val="24"/>
-          <w:szCs w:val="24"/>
-        </w:rPr>
-        <w:t xml:space="preserve"> traditional methods such as </w:t>
+        <w:t>e</w:t>
+      </w:r>
+      <w:r>
+        <w:rPr>
+          <w:rFonts w:ascii="Times New Roman" w:hAnsi="Times New Roman" w:cs="Times New Roman"/>
+          <w:sz w:val="24"/>
+          <w:szCs w:val="24"/>
+        </w:rPr>
+        <w:t>duced-order</w:t>
+      </w:r>
+      <w:r>
+        <w:rPr>
+          <w:rFonts w:ascii="Times New Roman" w:hAnsi="Times New Roman" w:cs="Times New Roman"/>
+          <w:sz w:val="24"/>
+          <w:szCs w:val="24"/>
+        </w:rPr>
+        <w:t xml:space="preserve"> model that captures the essential behavior of the original model.</w:t>
+      </w:r>
+      <w:r>
+        <w:rPr>
+          <w:rFonts w:ascii="Times New Roman" w:hAnsi="Times New Roman" w:cs="Times New Roman"/>
+          <w:sz w:val="24"/>
+          <w:szCs w:val="24"/>
+        </w:rPr>
+        <w:t xml:space="preserve">  Preliminary efforts using an analytical model suggest this workflow can allow for efficient uncertainty propagation.</w:t>
+      </w:r>
+    </w:p>
+    <w:p>
+      <w:pPr>
+        <w:snapToGrid w:val="0"/>
+        <w:rPr>
+          <w:rFonts w:ascii="Times New Roman" w:hAnsi="Times New Roman" w:cs="Times New Roman"/>
+          <w:sz w:val="24"/>
+          <w:szCs w:val="24"/>
+        </w:rPr>
+      </w:pPr>
+    </w:p>
+    <w:p>
+      <w:pPr>
+        <w:snapToGrid w:val="0"/>
+        <w:jc w:val="center"/>
+        <w:rPr>
+          <w:rFonts w:ascii="Times New Roman" w:hAnsi="Times New Roman" w:cs="Times New Roman"/>
+          <w:b/>
+          <w:sz w:val="24"/>
+          <w:szCs w:val="24"/>
+        </w:rPr>
+      </w:pPr>
+      <w:r>
+        <w:rPr>
+          <w:rFonts w:ascii="Times New Roman" w:hAnsi="Times New Roman" w:cs="Times New Roman" w:hint="eastAsia"/>
+          <w:b/>
+          <w:sz w:val="24"/>
+          <w:szCs w:val="24"/>
+        </w:rPr>
+        <w:t>2</w:t>
+      </w:r>
+      <w:r>
+        <w:rPr>
+          <w:rFonts w:ascii="Times New Roman" w:hAnsi="Times New Roman" w:cs="Times New Roman" w:hint="eastAsia"/>
+          <w:b/>
+          <w:sz w:val="24"/>
+          <w:szCs w:val="24"/>
+        </w:rPr>
+        <w:t xml:space="preserve">. </w:t>
+      </w:r>
+      <w:r>
+        <w:rPr>
+          <w:rFonts w:ascii="Times New Roman" w:hAnsi="Times New Roman" w:cs="Times New Roman"/>
+          <w:b/>
+          <w:sz w:val="24"/>
+          <w:szCs w:val="24"/>
+        </w:rPr>
+        <w:t>METHODS</w:t>
+      </w:r>
+    </w:p>
+    <w:p>
+      <w:pPr>
+        <w:snapToGrid w:val="0"/>
+        <w:rPr>
+          <w:rFonts w:ascii="Times New Roman" w:hAnsi="Times New Roman" w:cs="Times New Roman"/>
+          <w:sz w:val="24"/>
+          <w:szCs w:val="24"/>
+        </w:rPr>
+      </w:pPr>
+    </w:p>
+    <w:p>
+      <w:pPr>
+        <w:snapToGrid w:val="0"/>
+        <w:rPr>
+          <w:rFonts w:ascii="Times New Roman" w:hAnsi="Times New Roman" w:cs="Times New Roman"/>
+          <w:sz w:val="24"/>
+          <w:szCs w:val="24"/>
+        </w:rPr>
+      </w:pPr>
+      <w:r>
+        <w:rPr>
+          <w:rFonts w:ascii="Times New Roman" w:hAnsi="Times New Roman" w:cs="Times New Roman"/>
+          <w:sz w:val="24"/>
+          <w:szCs w:val="24"/>
+        </w:rPr>
+        <w:t xml:space="preserve">For demonstrating the potential effectiveness of </w:t>
       </w:r>
       <w:proofErr w:type="spellStart"/>
       <w:r>
@@ -1117,31 +1454,55 @@
           <w:sz w:val="24"/>
           <w:szCs w:val="24"/>
         </w:rPr>
-        <w:t xml:space="preserve"> </w:t>
-      </w:r>
-      <w:r>
-        <w:rPr>
-          <w:rFonts w:ascii="Times New Roman" w:hAnsi="Times New Roman" w:cs="Times New Roman"/>
-          <w:sz w:val="24"/>
-          <w:szCs w:val="24"/>
-        </w:rPr>
-        <w:t xml:space="preserve">can be </w:t>
-      </w:r>
-      <w:r>
-        <w:rPr>
-          <w:rFonts w:ascii="Times New Roman" w:hAnsi="Times New Roman" w:cs="Times New Roman"/>
-          <w:sz w:val="24"/>
-          <w:szCs w:val="24"/>
-        </w:rPr>
-        <w:t>much less effective than even tradi</w:t>
-      </w:r>
-      <w:r>
-        <w:rPr>
-          <w:rFonts w:ascii="Times New Roman" w:hAnsi="Times New Roman" w:cs="Times New Roman"/>
-          <w:sz w:val="24"/>
-          <w:szCs w:val="24"/>
-        </w:rPr>
-        <w:t xml:space="preserve">tional Monte Carlo sampling.  Without the benefits of an </w:t>
+        <w:t>, we generate a random, high-order pol</w:t>
+      </w:r>
+      <w:r>
+        <w:rPr>
+          <w:rFonts w:ascii="Times New Roman" w:hAnsi="Times New Roman" w:cs="Times New Roman"/>
+          <w:sz w:val="24"/>
+          <w:szCs w:val="24"/>
+        </w:rPr>
+        <w:t>y</w:t>
+      </w:r>
+      <w:r>
+        <w:rPr>
+          <w:rFonts w:ascii="Times New Roman" w:hAnsi="Times New Roman" w:cs="Times New Roman"/>
+          <w:sz w:val="24"/>
+          <w:szCs w:val="24"/>
+        </w:rPr>
+        <w:t>nomial for both a five-input case and a ten-input case.  The generator randomly creates combin</w:t>
+      </w:r>
+      <w:r>
+        <w:rPr>
+          <w:rFonts w:ascii="Times New Roman" w:hAnsi="Times New Roman" w:cs="Times New Roman"/>
+          <w:sz w:val="24"/>
+          <w:szCs w:val="24"/>
+        </w:rPr>
+        <w:t>a</w:t>
+      </w:r>
+      <w:r>
+        <w:rPr>
+          <w:rFonts w:ascii="Times New Roman" w:hAnsi="Times New Roman" w:cs="Times New Roman"/>
+          <w:sz w:val="24"/>
+          <w:szCs w:val="24"/>
+        </w:rPr>
+        <w:t>tions of terms including from a single input to all the inputs.  Each variable in each of these terms is then raised to a random power from one to five.  Each input variable is distributed uniformly from zero to one and is taken to be uncorrelated with the other inputs.  This creates an eccentric polynomial with unpredictable behavior, but with an analytic mean and variance.  We demonstrate converg</w:t>
+      </w:r>
+      <w:r>
+        <w:rPr>
+          <w:rFonts w:ascii="Times New Roman" w:hAnsi="Times New Roman" w:cs="Times New Roman"/>
+          <w:sz w:val="24"/>
+          <w:szCs w:val="24"/>
+        </w:rPr>
+        <w:t>enc</w:t>
+      </w:r>
+      <w:r>
+        <w:rPr>
+          <w:rFonts w:ascii="Times New Roman" w:hAnsi="Times New Roman" w:cs="Times New Roman"/>
+          <w:sz w:val="24"/>
+          <w:szCs w:val="24"/>
+        </w:rPr>
+        <w:t xml:space="preserve">e to these two statistical moments for </w:t>
       </w:r>
       <w:proofErr w:type="spellStart"/>
       <w:r>
@@ -1150,7 +1511,7 @@
           <w:sz w:val="24"/>
           <w:szCs w:val="24"/>
         </w:rPr>
-        <w:t>adjoint</w:t>
+        <w:t>SCgPC</w:t>
       </w:r>
       <w:proofErr w:type="spellEnd"/>
       <w:r>
@@ -1159,67 +1520,15 @@
           <w:sz w:val="24"/>
           <w:szCs w:val="24"/>
         </w:rPr>
-        <w:t xml:space="preserve"> for the problem, there is a</w:t>
-      </w:r>
-      <w:r>
-        <w:rPr>
-          <w:rFonts w:ascii="Times New Roman" w:hAnsi="Times New Roman" w:cs="Times New Roman"/>
-          <w:sz w:val="24"/>
-          <w:szCs w:val="24"/>
-        </w:rPr>
-        <w:t>l</w:t>
-      </w:r>
-      <w:r>
-        <w:rPr>
-          <w:rFonts w:ascii="Times New Roman" w:hAnsi="Times New Roman" w:cs="Times New Roman"/>
-          <w:sz w:val="24"/>
-          <w:szCs w:val="24"/>
-        </w:rPr>
-        <w:t>ways a significant computational cost to high-dimensional uncertainty quantification.</w:t>
-      </w:r>
-    </w:p>
-    <w:p>
-      <w:pPr>
-        <w:snapToGrid w:val="0"/>
-        <w:rPr>
-          <w:rFonts w:ascii="Times New Roman" w:hAnsi="Times New Roman" w:cs="Times New Roman"/>
-          <w:sz w:val="24"/>
-          <w:szCs w:val="24"/>
-        </w:rPr>
-      </w:pPr>
-    </w:p>
-    <w:p>
-      <w:pPr>
-        <w:snapToGrid w:val="0"/>
-        <w:rPr>
-          <w:rFonts w:ascii="Times New Roman" w:hAnsi="Times New Roman" w:cs="Times New Roman"/>
-          <w:sz w:val="24"/>
-          <w:szCs w:val="24"/>
-        </w:rPr>
-      </w:pPr>
-      <w:r>
-        <w:rPr>
-          <w:rFonts w:ascii="Times New Roman" w:hAnsi="Times New Roman" w:cs="Times New Roman"/>
-          <w:sz w:val="24"/>
-          <w:szCs w:val="24"/>
-        </w:rPr>
-        <w:t xml:space="preserve">We propose </w:t>
-      </w:r>
-      <w:r>
-        <w:rPr>
-          <w:rFonts w:ascii="Times New Roman" w:hAnsi="Times New Roman" w:cs="Times New Roman"/>
-          <w:sz w:val="24"/>
-          <w:szCs w:val="24"/>
-        </w:rPr>
-        <w:t xml:space="preserve">a workflow for </w:t>
-      </w:r>
-      <w:r>
-        <w:rPr>
-          <w:rFonts w:ascii="Times New Roman" w:hAnsi="Times New Roman" w:cs="Times New Roman"/>
-          <w:sz w:val="24"/>
-          <w:szCs w:val="24"/>
-        </w:rPr>
-        <w:t>reducing the effective input dimensionality of a problem through mult</w:t>
+        <w:t xml:space="preserve"> in comparison to Monte Carlo</w:t>
+      </w:r>
+      <w:r>
+        <w:rPr>
+          <w:rFonts w:ascii="Times New Roman" w:hAnsi="Times New Roman" w:cs="Times New Roman"/>
+          <w:sz w:val="24"/>
+          <w:szCs w:val="24"/>
+        </w:rPr>
+        <w:t xml:space="preserve"> as prelim</w:t>
       </w:r>
       <w:r>
         <w:rPr>
@@ -1235,242 +1544,16 @@
           <w:sz w:val="24"/>
           <w:szCs w:val="24"/>
         </w:rPr>
-        <w:t>stage filter</w:t>
-      </w:r>
-      <w:r>
-        <w:rPr>
-          <w:rFonts w:ascii="Times New Roman" w:hAnsi="Times New Roman" w:cs="Times New Roman"/>
-          <w:sz w:val="24"/>
-          <w:szCs w:val="24"/>
-        </w:rPr>
-        <w:t>ing.  First, we correlations in the input space to construct a principal-component anal</w:t>
-      </w:r>
-      <w:r>
-        <w:rPr>
-          <w:rFonts w:ascii="Times New Roman" w:hAnsi="Times New Roman" w:cs="Times New Roman"/>
-          <w:sz w:val="24"/>
-          <w:szCs w:val="24"/>
-        </w:rPr>
-        <w:t>y</w:t>
-      </w:r>
-      <w:r>
-        <w:rPr>
-          <w:rFonts w:ascii="Times New Roman" w:hAnsi="Times New Roman" w:cs="Times New Roman"/>
-          <w:sz w:val="24"/>
-          <w:szCs w:val="24"/>
-        </w:rPr>
-        <w:t xml:space="preserve">sis (PCA) using input covariance.  We then elect a cutoff level to include a few hundred terms in the PCA expansion to act as a surrogate input space.  Second, we perform </w:t>
-      </w:r>
-      <w:r>
-        <w:rPr>
-          <w:rFonts w:ascii="Times New Roman" w:hAnsi="Times New Roman" w:cs="Times New Roman"/>
-          <w:sz w:val="24"/>
-          <w:szCs w:val="24"/>
-        </w:rPr>
-        <w:t>basic sensitivity ana</w:t>
-      </w:r>
-      <w:r>
-        <w:rPr>
-          <w:rFonts w:ascii="Times New Roman" w:hAnsi="Times New Roman" w:cs="Times New Roman"/>
-          <w:sz w:val="24"/>
-          <w:szCs w:val="24"/>
-        </w:rPr>
-        <w:t>l</w:t>
-      </w:r>
-      <w:r>
-        <w:rPr>
-          <w:rFonts w:ascii="Times New Roman" w:hAnsi="Times New Roman" w:cs="Times New Roman"/>
-          <w:sz w:val="24"/>
-          <w:szCs w:val="24"/>
-        </w:rPr>
-        <w:t>ysis using first-order high-dimensional model reduction (HDMR) on the surrogate input space.  These sensitivities are then used to weight the original input-input decomposition.  The terms in the weighted PCA are then re-ordered, and an appropriate number retained as the final surrogate input space.</w:t>
-      </w:r>
-    </w:p>
-    <w:p>
-      <w:pPr>
-        <w:snapToGrid w:val="0"/>
-        <w:rPr>
-          <w:rFonts w:ascii="Times New Roman" w:hAnsi="Times New Roman" w:cs="Times New Roman"/>
-          <w:sz w:val="24"/>
-          <w:szCs w:val="24"/>
-        </w:rPr>
-      </w:pPr>
-    </w:p>
-    <w:p>
-      <w:pPr>
-        <w:snapToGrid w:val="0"/>
-        <w:rPr>
-          <w:rFonts w:ascii="Times New Roman" w:hAnsi="Times New Roman" w:cs="Times New Roman"/>
-          <w:sz w:val="24"/>
-          <w:szCs w:val="24"/>
-        </w:rPr>
-      </w:pPr>
-      <w:r>
-        <w:rPr>
-          <w:rFonts w:ascii="Times New Roman" w:hAnsi="Times New Roman" w:cs="Times New Roman"/>
-          <w:sz w:val="24"/>
-          <w:szCs w:val="24"/>
-        </w:rPr>
-        <w:t xml:space="preserve">Finally, </w:t>
-      </w:r>
-      <w:proofErr w:type="spellStart"/>
-      <w:r>
-        <w:rPr>
-          <w:rFonts w:ascii="Times New Roman" w:hAnsi="Times New Roman" w:cs="Times New Roman"/>
-          <w:sz w:val="24"/>
-          <w:szCs w:val="24"/>
-        </w:rPr>
-        <w:t>ASCgPC</w:t>
-      </w:r>
-      <w:proofErr w:type="spellEnd"/>
-      <w:r>
-        <w:rPr>
-          <w:rFonts w:ascii="Times New Roman" w:hAnsi="Times New Roman" w:cs="Times New Roman"/>
-          <w:sz w:val="24"/>
-          <w:szCs w:val="24"/>
-        </w:rPr>
-        <w:t xml:space="preserve"> using adaptive HDMR is applied to the problem as a function of the surrogate i</w:t>
-      </w:r>
-      <w:r>
-        <w:rPr>
-          <w:rFonts w:ascii="Times New Roman" w:hAnsi="Times New Roman" w:cs="Times New Roman"/>
-          <w:sz w:val="24"/>
-          <w:szCs w:val="24"/>
-        </w:rPr>
-        <w:t>n</w:t>
-      </w:r>
-      <w:r>
-        <w:rPr>
-          <w:rFonts w:ascii="Times New Roman" w:hAnsi="Times New Roman" w:cs="Times New Roman"/>
-          <w:sz w:val="24"/>
-          <w:szCs w:val="24"/>
-        </w:rPr>
-        <w:t>put space.  This</w:t>
-      </w:r>
-      <w:r>
-        <w:rPr>
-          <w:rFonts w:ascii="Times New Roman" w:hAnsi="Times New Roman" w:cs="Times New Roman"/>
-          <w:sz w:val="24"/>
-          <w:szCs w:val="24"/>
-        </w:rPr>
-        <w:t xml:space="preserve"> </w:t>
-      </w:r>
-      <w:r>
-        <w:rPr>
-          <w:rFonts w:ascii="Times New Roman" w:hAnsi="Times New Roman" w:cs="Times New Roman"/>
-          <w:sz w:val="24"/>
-          <w:szCs w:val="24"/>
-        </w:rPr>
-        <w:t>polynomial chaos expansion</w:t>
-      </w:r>
-      <w:r>
-        <w:rPr>
-          <w:rFonts w:ascii="Times New Roman" w:hAnsi="Times New Roman" w:cs="Times New Roman"/>
-          <w:sz w:val="24"/>
-          <w:szCs w:val="24"/>
-        </w:rPr>
-        <w:t xml:space="preserve"> in the surrogate </w:t>
-      </w:r>
-      <w:r>
-        <w:rPr>
-          <w:rFonts w:ascii="Times New Roman" w:hAnsi="Times New Roman" w:cs="Times New Roman"/>
-          <w:sz w:val="24"/>
-          <w:szCs w:val="24"/>
-        </w:rPr>
-        <w:t xml:space="preserve">input </w:t>
-      </w:r>
-      <w:r>
-        <w:rPr>
-          <w:rFonts w:ascii="Times New Roman" w:hAnsi="Times New Roman" w:cs="Times New Roman"/>
-          <w:sz w:val="24"/>
-          <w:szCs w:val="24"/>
-        </w:rPr>
-        <w:t xml:space="preserve">space </w:t>
-      </w:r>
-      <w:proofErr w:type="gramStart"/>
-      <w:r>
-        <w:rPr>
-          <w:rFonts w:ascii="Times New Roman" w:hAnsi="Times New Roman" w:cs="Times New Roman"/>
-          <w:sz w:val="24"/>
-          <w:szCs w:val="24"/>
-        </w:rPr>
-        <w:t>can</w:t>
-      </w:r>
-      <w:proofErr w:type="gramEnd"/>
-      <w:r>
-        <w:rPr>
-          <w:rFonts w:ascii="Times New Roman" w:hAnsi="Times New Roman" w:cs="Times New Roman"/>
-          <w:sz w:val="24"/>
-          <w:szCs w:val="24"/>
-        </w:rPr>
-        <w:t xml:space="preserve"> then generate a </w:t>
-      </w:r>
-      <w:r>
-        <w:rPr>
-          <w:rFonts w:ascii="Times New Roman" w:hAnsi="Times New Roman" w:cs="Times New Roman"/>
-          <w:sz w:val="24"/>
-          <w:szCs w:val="24"/>
-        </w:rPr>
-        <w:t>r</w:t>
-      </w:r>
-      <w:r>
-        <w:rPr>
-          <w:rFonts w:ascii="Times New Roman" w:hAnsi="Times New Roman" w:cs="Times New Roman"/>
-          <w:sz w:val="24"/>
-          <w:szCs w:val="24"/>
-        </w:rPr>
-        <w:t>e</w:t>
-      </w:r>
-      <w:r>
-        <w:rPr>
-          <w:rFonts w:ascii="Times New Roman" w:hAnsi="Times New Roman" w:cs="Times New Roman"/>
-          <w:sz w:val="24"/>
-          <w:szCs w:val="24"/>
-        </w:rPr>
-        <w:t>duced-order</w:t>
-      </w:r>
-      <w:r>
-        <w:rPr>
-          <w:rFonts w:ascii="Times New Roman" w:hAnsi="Times New Roman" w:cs="Times New Roman"/>
-          <w:sz w:val="24"/>
-          <w:szCs w:val="24"/>
-        </w:rPr>
-        <w:t xml:space="preserve"> model that captures the essential behavior of the ori</w:t>
-      </w:r>
-      <w:r>
-        <w:rPr>
-          <w:rFonts w:ascii="Times New Roman" w:hAnsi="Times New Roman" w:cs="Times New Roman"/>
-          <w:sz w:val="24"/>
-          <w:szCs w:val="24"/>
-        </w:rPr>
-        <w:t>g</w:t>
-      </w:r>
-      <w:r>
-        <w:rPr>
-          <w:rFonts w:ascii="Times New Roman" w:hAnsi="Times New Roman" w:cs="Times New Roman"/>
-          <w:sz w:val="24"/>
-          <w:szCs w:val="24"/>
-        </w:rPr>
-        <w:t>inal model.</w:t>
-      </w:r>
-      <w:r>
-        <w:rPr>
-          <w:rFonts w:ascii="Times New Roman" w:hAnsi="Times New Roman" w:cs="Times New Roman"/>
-          <w:sz w:val="24"/>
-          <w:szCs w:val="24"/>
-        </w:rPr>
-        <w:t xml:space="preserve">  Preliminary efforts using an analytical model suggest this workflow can allow for efficient uncertainty propagation.</w:t>
-      </w:r>
-    </w:p>
-    <w:p>
-      <w:pPr>
-        <w:snapToGrid w:val="0"/>
-        <w:rPr>
-          <w:rFonts w:ascii="Times New Roman" w:hAnsi="Times New Roman" w:cs="Times New Roman"/>
-          <w:sz w:val="24"/>
-          <w:szCs w:val="24"/>
-        </w:rPr>
-      </w:pPr>
+        <w:t>nary expected results for the nuclear criticality problem</w:t>
+      </w:r>
+      <w:r>
+        <w:rPr>
+          <w:rFonts w:ascii="Times New Roman" w:hAnsi="Times New Roman" w:cs="Times New Roman"/>
+          <w:sz w:val="24"/>
+          <w:szCs w:val="24"/>
+        </w:rPr>
+        <w:t>.</w:t>
+      </w:r>
     </w:p>
     <w:p>
       <w:pPr>
@@ -1697,7 +1780,7 @@
           <w:noProof/>
           <w:sz w:val="24"/>
           <w:szCs w:val="24"/>
-          <w:lang w:eastAsia="en-US"/>
+          <w:lang w:eastAsia="zh-CN"/>
         </w:rPr>
         <w:drawing>
           <wp:inline distT="0" distB="0" distL="0" distR="0" wp14:anchorId="780C5CA1" wp14:editId="51CFB84D">
@@ -1751,8 +1834,10 @@
       <w:r>
         <w:rPr>
           <w:rFonts w:ascii="Times New Roman" w:hAnsi="Times New Roman" w:cs="Times New Roman"/>
-          <w:sz w:val="24"/>
-          <w:szCs w:val="24"/>
+          <w:noProof/>
+          <w:sz w:val="24"/>
+          <w:szCs w:val="24"/>
+          <w:lang w:eastAsia="zh-CN"/>
         </w:rPr>
         <w:drawing>
           <wp:inline distT="0" distB="0" distL="0" distR="0" wp14:anchorId="03D9E11F" wp14:editId="589E03C1">
@@ -1817,8 +1902,10 @@
       <w:r>
         <w:rPr>
           <w:rFonts w:ascii="Times New Roman" w:hAnsi="Times New Roman" w:cs="Times New Roman"/>
-          <w:sz w:val="24"/>
-          <w:szCs w:val="24"/>
+          <w:noProof/>
+          <w:sz w:val="24"/>
+          <w:szCs w:val="24"/>
+          <w:lang w:eastAsia="zh-CN"/>
         </w:rPr>
         <w:drawing>
           <wp:inline distT="0" distB="0" distL="0" distR="0" wp14:anchorId="62481628" wp14:editId="5CFFD94E">
@@ -1872,8 +1959,10 @@
       <w:r>
         <w:rPr>
           <w:rFonts w:ascii="Times New Roman" w:hAnsi="Times New Roman" w:cs="Times New Roman"/>
-          <w:sz w:val="24"/>
-          <w:szCs w:val="24"/>
+          <w:noProof/>
+          <w:sz w:val="24"/>
+          <w:szCs w:val="24"/>
+          <w:lang w:eastAsia="zh-CN"/>
         </w:rPr>
         <w:drawing>
           <wp:inline distT="0" distB="0" distL="0" distR="0" wp14:anchorId="6079F4D1" wp14:editId="498BB8CD">
@@ -1935,217 +2024,114 @@
           <w:szCs w:val="24"/>
         </w:rPr>
       </w:pPr>
-    </w:p>
-    <w:p>
-      <w:pPr>
-        <w:snapToGrid w:val="0"/>
-        <w:jc w:val="center"/>
-        <w:rPr>
-          <w:rFonts w:ascii="Times New Roman" w:hAnsi="Times New Roman" w:cs="Times New Roman"/>
-          <w:b/>
-          <w:sz w:val="24"/>
-          <w:szCs w:val="24"/>
-        </w:rPr>
-      </w:pPr>
-    </w:p>
-    <w:p>
-      <w:pPr>
-        <w:snapToGrid w:val="0"/>
-        <w:jc w:val="center"/>
-        <w:rPr>
-          <w:rFonts w:ascii="Times New Roman" w:hAnsi="Times New Roman" w:cs="Times New Roman"/>
-          <w:b/>
-          <w:sz w:val="24"/>
-          <w:szCs w:val="24"/>
-        </w:rPr>
-      </w:pPr>
-    </w:p>
-    <w:p>
-      <w:pPr>
-        <w:snapToGrid w:val="0"/>
-        <w:jc w:val="center"/>
-        <w:rPr>
-          <w:rFonts w:ascii="Times New Roman" w:hAnsi="Times New Roman" w:cs="Times New Roman"/>
-          <w:b/>
-          <w:sz w:val="24"/>
-          <w:szCs w:val="24"/>
-        </w:rPr>
-      </w:pPr>
-    </w:p>
-    <w:p>
-      <w:pPr>
-        <w:snapToGrid w:val="0"/>
-        <w:jc w:val="center"/>
-        <w:rPr>
-          <w:rFonts w:ascii="Times New Roman" w:hAnsi="Times New Roman" w:cs="Times New Roman"/>
-          <w:b/>
-          <w:sz w:val="24"/>
-          <w:szCs w:val="24"/>
-        </w:rPr>
-      </w:pPr>
-    </w:p>
-    <w:p>
-      <w:pPr>
-        <w:snapToGrid w:val="0"/>
-        <w:jc w:val="center"/>
-        <w:rPr>
-          <w:rFonts w:ascii="Times New Roman" w:hAnsi="Times New Roman" w:cs="Times New Roman"/>
-          <w:b/>
-          <w:sz w:val="24"/>
-          <w:szCs w:val="24"/>
-        </w:rPr>
-      </w:pPr>
-    </w:p>
-    <w:p>
-      <w:pPr>
-        <w:snapToGrid w:val="0"/>
-        <w:jc w:val="center"/>
-        <w:rPr>
-          <w:rFonts w:ascii="Times New Roman" w:hAnsi="Times New Roman" w:cs="Times New Roman"/>
-          <w:b/>
-          <w:sz w:val="24"/>
-          <w:szCs w:val="24"/>
-        </w:rPr>
-      </w:pPr>
-    </w:p>
-    <w:p>
-      <w:pPr>
-        <w:snapToGrid w:val="0"/>
-        <w:jc w:val="center"/>
-        <w:rPr>
-          <w:rFonts w:ascii="Times New Roman" w:hAnsi="Times New Roman" w:cs="Times New Roman"/>
-          <w:b/>
-          <w:sz w:val="24"/>
-          <w:szCs w:val="24"/>
-        </w:rPr>
-      </w:pPr>
-    </w:p>
-    <w:p>
-      <w:pPr>
-        <w:snapToGrid w:val="0"/>
-        <w:jc w:val="center"/>
-        <w:rPr>
-          <w:rFonts w:ascii="Times New Roman" w:hAnsi="Times New Roman" w:cs="Times New Roman"/>
-          <w:b/>
-          <w:sz w:val="24"/>
-          <w:szCs w:val="24"/>
-        </w:rPr>
-      </w:pPr>
-    </w:p>
-    <w:p>
-      <w:pPr>
-        <w:snapToGrid w:val="0"/>
-        <w:jc w:val="center"/>
-        <w:rPr>
-          <w:rFonts w:ascii="Times New Roman" w:hAnsi="Times New Roman" w:cs="Times New Roman"/>
-          <w:b/>
-          <w:sz w:val="24"/>
-          <w:szCs w:val="24"/>
-        </w:rPr>
-      </w:pPr>
-    </w:p>
-    <w:p>
-      <w:pPr>
-        <w:snapToGrid w:val="0"/>
-        <w:jc w:val="center"/>
-        <w:rPr>
-          <w:rFonts w:ascii="Times New Roman" w:hAnsi="Times New Roman" w:cs="Times New Roman"/>
-          <w:b/>
-          <w:sz w:val="24"/>
-          <w:szCs w:val="24"/>
-        </w:rPr>
-      </w:pPr>
-    </w:p>
-    <w:p>
-      <w:pPr>
-        <w:snapToGrid w:val="0"/>
-        <w:jc w:val="center"/>
-        <w:rPr>
-          <w:rFonts w:ascii="Times New Roman" w:hAnsi="Times New Roman" w:cs="Times New Roman"/>
-          <w:b/>
-          <w:sz w:val="24"/>
-          <w:szCs w:val="24"/>
-        </w:rPr>
-      </w:pPr>
-    </w:p>
-    <w:p>
-      <w:pPr>
-        <w:snapToGrid w:val="0"/>
-        <w:jc w:val="center"/>
-        <w:rPr>
-          <w:rFonts w:ascii="Times New Roman" w:hAnsi="Times New Roman" w:cs="Times New Roman"/>
-          <w:b/>
-          <w:sz w:val="24"/>
-          <w:szCs w:val="24"/>
-        </w:rPr>
-      </w:pPr>
-    </w:p>
-    <w:p>
-      <w:pPr>
-        <w:snapToGrid w:val="0"/>
-        <w:jc w:val="center"/>
-        <w:rPr>
-          <w:rFonts w:ascii="Times New Roman" w:hAnsi="Times New Roman" w:cs="Times New Roman"/>
-          <w:b/>
-          <w:sz w:val="24"/>
-          <w:szCs w:val="24"/>
-        </w:rPr>
-      </w:pPr>
-    </w:p>
-    <w:p>
-      <w:pPr>
-        <w:snapToGrid w:val="0"/>
-        <w:jc w:val="center"/>
-        <w:rPr>
-          <w:rFonts w:ascii="Times New Roman" w:hAnsi="Times New Roman" w:cs="Times New Roman"/>
-          <w:b/>
-          <w:sz w:val="24"/>
-          <w:szCs w:val="24"/>
-        </w:rPr>
-      </w:pPr>
-    </w:p>
-    <w:p>
-      <w:pPr>
-        <w:snapToGrid w:val="0"/>
-        <w:jc w:val="center"/>
-        <w:rPr>
-          <w:rFonts w:ascii="Times New Roman" w:hAnsi="Times New Roman" w:cs="Times New Roman"/>
-          <w:b/>
-          <w:sz w:val="24"/>
-          <w:szCs w:val="24"/>
-        </w:rPr>
-      </w:pPr>
-    </w:p>
-    <w:p>
-      <w:pPr>
-        <w:snapToGrid w:val="0"/>
-        <w:jc w:val="center"/>
-        <w:rPr>
-          <w:rFonts w:ascii="Times New Roman" w:hAnsi="Times New Roman" w:cs="Times New Roman"/>
-          <w:b/>
-          <w:sz w:val="24"/>
-          <w:szCs w:val="24"/>
-        </w:rPr>
-      </w:pPr>
-    </w:p>
-    <w:p>
-      <w:pPr>
-        <w:snapToGrid w:val="0"/>
-        <w:jc w:val="center"/>
-        <w:rPr>
-          <w:rFonts w:ascii="Times New Roman" w:hAnsi="Times New Roman" w:cs="Times New Roman"/>
-          <w:b/>
-          <w:sz w:val="24"/>
-          <w:szCs w:val="24"/>
-        </w:rPr>
-      </w:pPr>
-      <w:r>
-        <w:rPr>
-          <w:rFonts w:ascii="Times New Roman" w:hAnsi="Times New Roman" w:cs="Times New Roman"/>
-          <w:b/>
-          <w:sz w:val="24"/>
-          <w:szCs w:val="24"/>
-        </w:rPr>
+      <w:r>
+        <w:rPr>
+          <w:rFonts w:ascii="Times New Roman" w:hAnsi="Times New Roman" w:cs="Times New Roman"/>
+          <w:sz w:val="24"/>
+          <w:szCs w:val="24"/>
+        </w:rPr>
+        <w:t xml:space="preserve">In Figures [ref] above, the left column show the values of the mean (top) and variance (bottom) as a function of computation solves for Monte Carlo, isotropic “total degree” (td) </w:t>
+      </w:r>
+      <w:proofErr w:type="spellStart"/>
+      <w:r>
+        <w:rPr>
+          <w:rFonts w:ascii="Times New Roman" w:hAnsi="Times New Roman" w:cs="Times New Roman"/>
+          <w:sz w:val="24"/>
+          <w:szCs w:val="24"/>
+        </w:rPr>
+        <w:t>SCgPC</w:t>
+      </w:r>
+      <w:proofErr w:type="spellEnd"/>
+      <w:r>
+        <w:rPr>
+          <w:rFonts w:ascii="Times New Roman" w:hAnsi="Times New Roman" w:cs="Times New Roman"/>
+          <w:sz w:val="24"/>
+          <w:szCs w:val="24"/>
+        </w:rPr>
+        <w:t xml:space="preserve">, and adaptive </w:t>
+      </w:r>
+      <w:proofErr w:type="spellStart"/>
+      <w:r>
+        <w:rPr>
+          <w:rFonts w:ascii="Times New Roman" w:hAnsi="Times New Roman" w:cs="Times New Roman"/>
+          <w:sz w:val="24"/>
+          <w:szCs w:val="24"/>
+        </w:rPr>
+        <w:t>SCgPC</w:t>
+      </w:r>
+      <w:proofErr w:type="spellEnd"/>
+      <w:r>
+        <w:rPr>
+          <w:rFonts w:ascii="Times New Roman" w:hAnsi="Times New Roman" w:cs="Times New Roman"/>
+          <w:sz w:val="24"/>
+          <w:szCs w:val="24"/>
+        </w:rPr>
+        <w:t xml:space="preserve"> (adapt).  The right column shows error convergence on a log-log scale for the same. It is obvious for the mean that the adaptive scheme is converging more quickly, despite showing more computational solves necessary to demonstrate the exponential convergence.  A similar trend can be seen in the variance case.</w:t>
+      </w:r>
+      <w:r>
+        <w:rPr>
+          <w:rFonts w:ascii="Times New Roman" w:hAnsi="Times New Roman" w:cs="Times New Roman"/>
+          <w:sz w:val="24"/>
+          <w:szCs w:val="24"/>
+        </w:rPr>
+        <w:t xml:space="preserve"> </w:t>
+      </w:r>
+      <w:r>
+        <w:rPr>
+          <w:rFonts w:ascii="Times New Roman" w:hAnsi="Times New Roman" w:cs="Times New Roman"/>
+          <w:sz w:val="24"/>
+          <w:szCs w:val="24"/>
+        </w:rPr>
+        <w:t xml:space="preserve"> </w:t>
+      </w:r>
+      <w:r>
+        <w:rPr>
+          <w:rFonts w:ascii="Times New Roman" w:hAnsi="Times New Roman" w:cs="Times New Roman"/>
+          <w:sz w:val="24"/>
+          <w:szCs w:val="24"/>
+        </w:rPr>
+        <w:t xml:space="preserve">TODO comment on adaptive </w:t>
+      </w:r>
+      <w:proofErr w:type="spellStart"/>
+      <w:r>
+        <w:rPr>
+          <w:rFonts w:ascii="Times New Roman" w:hAnsi="Times New Roman" w:cs="Times New Roman"/>
+          <w:sz w:val="24"/>
+          <w:szCs w:val="24"/>
+        </w:rPr>
+        <w:t>clenshaw</w:t>
+      </w:r>
+      <w:proofErr w:type="spellEnd"/>
+      <w:r>
+        <w:rPr>
+          <w:rFonts w:ascii="Times New Roman" w:hAnsi="Times New Roman" w:cs="Times New Roman"/>
+          <w:sz w:val="24"/>
+          <w:szCs w:val="24"/>
+        </w:rPr>
+        <w:t xml:space="preserve"> Curtis line.</w:t>
+      </w:r>
+      <w:bookmarkStart w:id="0" w:name="_GoBack"/>
+      <w:bookmarkEnd w:id="0"/>
+    </w:p>
+    <w:p>
+      <w:pPr>
+        <w:snapToGrid w:val="0"/>
+        <w:jc w:val="center"/>
+        <w:rPr>
+          <w:rFonts w:ascii="Times New Roman" w:hAnsi="Times New Roman" w:cs="Times New Roman"/>
+          <w:b/>
+          <w:sz w:val="24"/>
+          <w:szCs w:val="24"/>
+        </w:rPr>
+      </w:pPr>
+      <w:r>
+        <w:rPr>
+          <w:rFonts w:ascii="Times New Roman" w:hAnsi="Times New Roman" w:cs="Times New Roman"/>
+          <w:b/>
+          <w:sz w:val="24"/>
+          <w:szCs w:val="24"/>
+        </w:rPr>
+        <w:lastRenderedPageBreak/>
         <w:t>3. GRAPHS, N=10 (not finished yet, placeholders)</w:t>
       </w:r>
     </w:p>
@@ -2164,7 +2150,7 @@
           <w:noProof/>
           <w:sz w:val="24"/>
           <w:szCs w:val="24"/>
-          <w:lang w:eastAsia="en-US"/>
+          <w:lang w:eastAsia="zh-CN"/>
         </w:rPr>
         <w:drawing>
           <wp:inline distT="0" distB="0" distL="0" distR="0" wp14:anchorId="659F5D38" wp14:editId="03C29DEF">
@@ -2221,7 +2207,7 @@
           <w:noProof/>
           <w:sz w:val="24"/>
           <w:szCs w:val="24"/>
-          <w:lang w:eastAsia="en-US"/>
+          <w:lang w:eastAsia="zh-CN"/>
         </w:rPr>
         <w:drawing>
           <wp:inline distT="0" distB="0" distL="0" distR="0" wp14:anchorId="732C1E78" wp14:editId="56B38451">
@@ -2289,7 +2275,7 @@
           <w:noProof/>
           <w:sz w:val="24"/>
           <w:szCs w:val="24"/>
-          <w:lang w:eastAsia="en-US"/>
+          <w:lang w:eastAsia="zh-CN"/>
         </w:rPr>
         <w:drawing>
           <wp:inline distT="0" distB="0" distL="0" distR="0" wp14:anchorId="413F0271" wp14:editId="13AF01A6">
@@ -2346,7 +2332,7 @@
           <w:noProof/>
           <w:sz w:val="24"/>
           <w:szCs w:val="24"/>
-          <w:lang w:eastAsia="en-US"/>
+          <w:lang w:eastAsia="zh-CN"/>
         </w:rPr>
         <w:drawing>
           <wp:inline distT="0" distB="0" distL="0" distR="0" wp14:anchorId="766590AF" wp14:editId="5F013C49">
@@ -2400,233 +2386,286 @@
     </w:p>
     <w:p>
       <w:pPr>
-        <w:snapToGrid w:val="0"/>
-        <w:jc w:val="center"/>
-        <w:rPr>
-          <w:rFonts w:ascii="Times New Roman" w:hAnsi="Times New Roman" w:cs="Times New Roman"/>
-          <w:b/>
-          <w:sz w:val="24"/>
-          <w:szCs w:val="24"/>
-        </w:rPr>
-      </w:pPr>
-    </w:p>
-    <w:p>
-      <w:pPr>
-        <w:snapToGrid w:val="0"/>
-        <w:jc w:val="center"/>
-        <w:rPr>
-          <w:rFonts w:ascii="Times New Roman" w:hAnsi="Times New Roman" w:cs="Times New Roman"/>
-          <w:b/>
-          <w:sz w:val="24"/>
-          <w:szCs w:val="24"/>
-        </w:rPr>
-      </w:pPr>
-    </w:p>
-    <w:p>
-      <w:pPr>
-        <w:snapToGrid w:val="0"/>
-        <w:jc w:val="center"/>
-        <w:rPr>
-          <w:rFonts w:ascii="Times New Roman" w:hAnsi="Times New Roman" w:cs="Times New Roman"/>
-          <w:b/>
-          <w:sz w:val="24"/>
-          <w:szCs w:val="24"/>
-        </w:rPr>
-      </w:pPr>
-    </w:p>
-    <w:p>
-      <w:pPr>
-        <w:snapToGrid w:val="0"/>
-        <w:jc w:val="center"/>
-        <w:rPr>
-          <w:rFonts w:ascii="Times New Roman" w:hAnsi="Times New Roman" w:cs="Times New Roman"/>
-          <w:b/>
-          <w:sz w:val="24"/>
-          <w:szCs w:val="24"/>
-        </w:rPr>
-      </w:pPr>
-    </w:p>
-    <w:p>
-      <w:pPr>
-        <w:snapToGrid w:val="0"/>
-        <w:jc w:val="center"/>
-        <w:rPr>
-          <w:rFonts w:ascii="Times New Roman" w:hAnsi="Times New Roman" w:cs="Times New Roman"/>
-          <w:b/>
-          <w:sz w:val="24"/>
-          <w:szCs w:val="24"/>
-        </w:rPr>
-      </w:pPr>
-    </w:p>
-    <w:p>
-      <w:pPr>
-        <w:snapToGrid w:val="0"/>
-        <w:jc w:val="center"/>
-        <w:rPr>
-          <w:rFonts w:ascii="Times New Roman" w:hAnsi="Times New Roman" w:cs="Times New Roman"/>
-          <w:b/>
-          <w:sz w:val="24"/>
-          <w:szCs w:val="24"/>
-        </w:rPr>
-      </w:pPr>
-    </w:p>
-    <w:p>
-      <w:pPr>
-        <w:snapToGrid w:val="0"/>
-        <w:jc w:val="center"/>
-        <w:rPr>
-          <w:rFonts w:ascii="Times New Roman" w:hAnsi="Times New Roman" w:cs="Times New Roman"/>
-          <w:b/>
-          <w:sz w:val="24"/>
-          <w:szCs w:val="24"/>
-        </w:rPr>
-      </w:pPr>
-    </w:p>
-    <w:p>
-      <w:pPr>
-        <w:snapToGrid w:val="0"/>
-        <w:jc w:val="center"/>
-        <w:rPr>
-          <w:rFonts w:ascii="Times New Roman" w:hAnsi="Times New Roman" w:cs="Times New Roman"/>
-          <w:b/>
-          <w:sz w:val="24"/>
-          <w:szCs w:val="24"/>
-        </w:rPr>
-      </w:pPr>
-    </w:p>
-    <w:p>
-      <w:pPr>
-        <w:snapToGrid w:val="0"/>
-        <w:jc w:val="center"/>
-        <w:rPr>
-          <w:rFonts w:ascii="Times New Roman" w:hAnsi="Times New Roman" w:cs="Times New Roman"/>
-          <w:b/>
-          <w:sz w:val="24"/>
-          <w:szCs w:val="24"/>
-        </w:rPr>
-      </w:pPr>
-    </w:p>
-    <w:p>
-      <w:pPr>
-        <w:snapToGrid w:val="0"/>
-        <w:jc w:val="center"/>
-        <w:rPr>
-          <w:rFonts w:ascii="Times New Roman" w:hAnsi="Times New Roman" w:cs="Times New Roman"/>
-          <w:b/>
-          <w:sz w:val="24"/>
-          <w:szCs w:val="24"/>
-        </w:rPr>
-      </w:pPr>
-    </w:p>
-    <w:p>
-      <w:pPr>
-        <w:snapToGrid w:val="0"/>
-        <w:jc w:val="center"/>
-        <w:rPr>
-          <w:rFonts w:ascii="Times New Roman" w:hAnsi="Times New Roman" w:cs="Times New Roman"/>
-          <w:b/>
-          <w:sz w:val="24"/>
-          <w:szCs w:val="24"/>
-        </w:rPr>
-      </w:pPr>
-    </w:p>
-    <w:p>
-      <w:pPr>
-        <w:snapToGrid w:val="0"/>
-        <w:jc w:val="center"/>
-        <w:rPr>
-          <w:rFonts w:ascii="Times New Roman" w:hAnsi="Times New Roman" w:cs="Times New Roman"/>
-          <w:b/>
-          <w:sz w:val="24"/>
-          <w:szCs w:val="24"/>
-        </w:rPr>
-      </w:pPr>
-    </w:p>
-    <w:p>
-      <w:pPr>
-        <w:snapToGrid w:val="0"/>
-        <w:jc w:val="center"/>
-        <w:rPr>
-          <w:rFonts w:ascii="Times New Roman" w:hAnsi="Times New Roman" w:cs="Times New Roman"/>
-          <w:b/>
-          <w:sz w:val="24"/>
-          <w:szCs w:val="24"/>
-        </w:rPr>
-      </w:pPr>
-    </w:p>
-    <w:p>
-      <w:pPr>
-        <w:snapToGrid w:val="0"/>
-        <w:jc w:val="center"/>
-        <w:rPr>
-          <w:rFonts w:ascii="Times New Roman" w:hAnsi="Times New Roman" w:cs="Times New Roman"/>
-          <w:b/>
-          <w:sz w:val="24"/>
-          <w:szCs w:val="24"/>
-        </w:rPr>
-      </w:pPr>
-    </w:p>
-    <w:p>
-      <w:pPr>
-        <w:snapToGrid w:val="0"/>
-        <w:jc w:val="center"/>
-        <w:rPr>
-          <w:rFonts w:ascii="Times New Roman" w:hAnsi="Times New Roman" w:cs="Times New Roman"/>
-          <w:b/>
-          <w:sz w:val="24"/>
-          <w:szCs w:val="24"/>
-        </w:rPr>
-      </w:pPr>
-    </w:p>
-    <w:p>
-      <w:pPr>
-        <w:snapToGrid w:val="0"/>
-        <w:jc w:val="center"/>
-        <w:rPr>
-          <w:rFonts w:ascii="Times New Roman" w:hAnsi="Times New Roman" w:cs="Times New Roman"/>
-          <w:b/>
-          <w:sz w:val="24"/>
-          <w:szCs w:val="24"/>
-        </w:rPr>
-      </w:pPr>
-    </w:p>
-    <w:p>
-      <w:pPr>
-        <w:snapToGrid w:val="0"/>
-        <w:jc w:val="center"/>
-        <w:rPr>
-          <w:rFonts w:ascii="Times New Roman" w:hAnsi="Times New Roman" w:cs="Times New Roman"/>
-          <w:b/>
-          <w:sz w:val="24"/>
-          <w:szCs w:val="24"/>
-        </w:rPr>
-      </w:pPr>
-    </w:p>
-    <w:p>
-      <w:pPr>
-        <w:snapToGrid w:val="0"/>
-        <w:jc w:val="center"/>
-        <w:rPr>
-          <w:rFonts w:ascii="Times New Roman" w:hAnsi="Times New Roman" w:cs="Times New Roman"/>
-          <w:b/>
-          <w:sz w:val="24"/>
-          <w:szCs w:val="24"/>
-        </w:rPr>
-      </w:pPr>
-    </w:p>
-    <w:p>
-      <w:pPr>
-        <w:snapToGrid w:val="0"/>
-        <w:jc w:val="center"/>
-        <w:rPr>
-          <w:rFonts w:ascii="Times New Roman" w:hAnsi="Times New Roman" w:cs="Times New Roman"/>
-          <w:b/>
-          <w:sz w:val="24"/>
-          <w:szCs w:val="24"/>
-        </w:rPr>
-      </w:pPr>
-      <w:bookmarkStart w:id="0" w:name="_GoBack"/>
-      <w:bookmarkEnd w:id="0"/>
+        <w:widowControl/>
+        <w:jc w:val="left"/>
+        <w:rPr>
+          <w:rFonts w:ascii="Times New Roman" w:hAnsi="Times New Roman" w:cs="Times New Roman"/>
+          <w:sz w:val="24"/>
+          <w:szCs w:val="24"/>
+        </w:rPr>
+      </w:pPr>
+      <w:r>
+        <w:rPr>
+          <w:rFonts w:ascii="Times New Roman" w:hAnsi="Times New Roman" w:cs="Times New Roman"/>
+          <w:sz w:val="24"/>
+          <w:szCs w:val="24"/>
+        </w:rPr>
+        <w:t xml:space="preserve">As with the five-input case, the adaptive method shows slower initial convergence, with exponential convergence over increasing runs.  However, we see in this higher-dimension problem that even adaptive </w:t>
+      </w:r>
+      <w:proofErr w:type="spellStart"/>
+      <w:r>
+        <w:rPr>
+          <w:rFonts w:ascii="Times New Roman" w:hAnsi="Times New Roman" w:cs="Times New Roman"/>
+          <w:sz w:val="24"/>
+          <w:szCs w:val="24"/>
+        </w:rPr>
+        <w:t>SCgPC</w:t>
+      </w:r>
+      <w:proofErr w:type="spellEnd"/>
+      <w:r>
+        <w:rPr>
+          <w:rFonts w:ascii="Times New Roman" w:hAnsi="Times New Roman" w:cs="Times New Roman"/>
+          <w:sz w:val="24"/>
+          <w:szCs w:val="24"/>
+        </w:rPr>
+        <w:t xml:space="preserve"> struggles to outperform Monte Carlo method for these nonlinear polynomials.  We expect that using adaptive HDMR filtering, we can improve significantly on all methods shown here. TODO comment on adaptive </w:t>
+      </w:r>
+      <w:proofErr w:type="spellStart"/>
+      <w:r>
+        <w:rPr>
+          <w:rFonts w:ascii="Times New Roman" w:hAnsi="Times New Roman" w:cs="Times New Roman"/>
+          <w:sz w:val="24"/>
+          <w:szCs w:val="24"/>
+        </w:rPr>
+        <w:t>clenshaw</w:t>
+      </w:r>
+      <w:proofErr w:type="spellEnd"/>
+      <w:r>
+        <w:rPr>
+          <w:rFonts w:ascii="Times New Roman" w:hAnsi="Times New Roman" w:cs="Times New Roman"/>
+          <w:sz w:val="24"/>
+          <w:szCs w:val="24"/>
+        </w:rPr>
+        <w:t xml:space="preserve"> Curtis line.</w:t>
+      </w:r>
+    </w:p>
+    <w:p>
+      <w:pPr>
+        <w:snapToGrid w:val="0"/>
+        <w:jc w:val="center"/>
+        <w:rPr>
+          <w:rFonts w:ascii="Times New Roman" w:hAnsi="Times New Roman" w:cs="Times New Roman"/>
+          <w:b/>
+          <w:sz w:val="24"/>
+          <w:szCs w:val="24"/>
+        </w:rPr>
+      </w:pPr>
+    </w:p>
+    <w:p>
+      <w:pPr>
+        <w:snapToGrid w:val="0"/>
+        <w:jc w:val="center"/>
+        <w:rPr>
+          <w:rFonts w:ascii="Times New Roman" w:hAnsi="Times New Roman" w:cs="Times New Roman"/>
+          <w:b/>
+          <w:sz w:val="24"/>
+          <w:szCs w:val="24"/>
+        </w:rPr>
+      </w:pPr>
+    </w:p>
+    <w:p>
+      <w:pPr>
+        <w:snapToGrid w:val="0"/>
+        <w:jc w:val="center"/>
+        <w:rPr>
+          <w:rFonts w:ascii="Times New Roman" w:hAnsi="Times New Roman" w:cs="Times New Roman"/>
+          <w:b/>
+          <w:sz w:val="24"/>
+          <w:szCs w:val="24"/>
+        </w:rPr>
+      </w:pPr>
+    </w:p>
+    <w:p>
+      <w:pPr>
+        <w:snapToGrid w:val="0"/>
+        <w:jc w:val="center"/>
+        <w:rPr>
+          <w:rFonts w:ascii="Times New Roman" w:hAnsi="Times New Roman" w:cs="Times New Roman"/>
+          <w:b/>
+          <w:sz w:val="24"/>
+          <w:szCs w:val="24"/>
+        </w:rPr>
+      </w:pPr>
+    </w:p>
+    <w:p>
+      <w:pPr>
+        <w:snapToGrid w:val="0"/>
+        <w:jc w:val="center"/>
+        <w:rPr>
+          <w:rFonts w:ascii="Times New Roman" w:hAnsi="Times New Roman" w:cs="Times New Roman"/>
+          <w:b/>
+          <w:sz w:val="24"/>
+          <w:szCs w:val="24"/>
+        </w:rPr>
+      </w:pPr>
+    </w:p>
+    <w:p>
+      <w:pPr>
+        <w:snapToGrid w:val="0"/>
+        <w:jc w:val="center"/>
+        <w:rPr>
+          <w:rFonts w:ascii="Times New Roman" w:hAnsi="Times New Roman" w:cs="Times New Roman"/>
+          <w:b/>
+          <w:sz w:val="24"/>
+          <w:szCs w:val="24"/>
+        </w:rPr>
+      </w:pPr>
+    </w:p>
+    <w:p>
+      <w:pPr>
+        <w:snapToGrid w:val="0"/>
+        <w:jc w:val="center"/>
+        <w:rPr>
+          <w:rFonts w:ascii="Times New Roman" w:hAnsi="Times New Roman" w:cs="Times New Roman"/>
+          <w:b/>
+          <w:sz w:val="24"/>
+          <w:szCs w:val="24"/>
+        </w:rPr>
+      </w:pPr>
+    </w:p>
+    <w:p>
+      <w:pPr>
+        <w:snapToGrid w:val="0"/>
+        <w:jc w:val="center"/>
+        <w:rPr>
+          <w:rFonts w:ascii="Times New Roman" w:hAnsi="Times New Roman" w:cs="Times New Roman"/>
+          <w:b/>
+          <w:sz w:val="24"/>
+          <w:szCs w:val="24"/>
+        </w:rPr>
+      </w:pPr>
+    </w:p>
+    <w:p>
+      <w:pPr>
+        <w:snapToGrid w:val="0"/>
+        <w:jc w:val="center"/>
+        <w:rPr>
+          <w:rFonts w:ascii="Times New Roman" w:hAnsi="Times New Roman" w:cs="Times New Roman"/>
+          <w:b/>
+          <w:sz w:val="24"/>
+          <w:szCs w:val="24"/>
+        </w:rPr>
+      </w:pPr>
+    </w:p>
+    <w:p>
+      <w:pPr>
+        <w:snapToGrid w:val="0"/>
+        <w:jc w:val="center"/>
+        <w:rPr>
+          <w:rFonts w:ascii="Times New Roman" w:hAnsi="Times New Roman" w:cs="Times New Roman"/>
+          <w:b/>
+          <w:sz w:val="24"/>
+          <w:szCs w:val="24"/>
+        </w:rPr>
+      </w:pPr>
+    </w:p>
+    <w:p>
+      <w:pPr>
+        <w:snapToGrid w:val="0"/>
+        <w:jc w:val="center"/>
+        <w:rPr>
+          <w:rFonts w:ascii="Times New Roman" w:hAnsi="Times New Roman" w:cs="Times New Roman"/>
+          <w:b/>
+          <w:sz w:val="24"/>
+          <w:szCs w:val="24"/>
+        </w:rPr>
+      </w:pPr>
+    </w:p>
+    <w:p>
+      <w:pPr>
+        <w:snapToGrid w:val="0"/>
+        <w:jc w:val="center"/>
+        <w:rPr>
+          <w:rFonts w:ascii="Times New Roman" w:hAnsi="Times New Roman" w:cs="Times New Roman"/>
+          <w:b/>
+          <w:sz w:val="24"/>
+          <w:szCs w:val="24"/>
+        </w:rPr>
+      </w:pPr>
+    </w:p>
+    <w:p>
+      <w:pPr>
+        <w:snapToGrid w:val="0"/>
+        <w:jc w:val="center"/>
+        <w:rPr>
+          <w:rFonts w:ascii="Times New Roman" w:hAnsi="Times New Roman" w:cs="Times New Roman"/>
+          <w:b/>
+          <w:sz w:val="24"/>
+          <w:szCs w:val="24"/>
+        </w:rPr>
+      </w:pPr>
+    </w:p>
+    <w:p>
+      <w:pPr>
+        <w:snapToGrid w:val="0"/>
+        <w:jc w:val="center"/>
+        <w:rPr>
+          <w:rFonts w:ascii="Times New Roman" w:hAnsi="Times New Roman" w:cs="Times New Roman"/>
+          <w:b/>
+          <w:sz w:val="24"/>
+          <w:szCs w:val="24"/>
+        </w:rPr>
+      </w:pPr>
+    </w:p>
+    <w:p>
+      <w:pPr>
+        <w:snapToGrid w:val="0"/>
+        <w:jc w:val="center"/>
+        <w:rPr>
+          <w:rFonts w:ascii="Times New Roman" w:hAnsi="Times New Roman" w:cs="Times New Roman"/>
+          <w:b/>
+          <w:sz w:val="24"/>
+          <w:szCs w:val="24"/>
+        </w:rPr>
+      </w:pPr>
+    </w:p>
+    <w:p>
+      <w:pPr>
+        <w:snapToGrid w:val="0"/>
+        <w:jc w:val="center"/>
+        <w:rPr>
+          <w:rFonts w:ascii="Times New Roman" w:hAnsi="Times New Roman" w:cs="Times New Roman"/>
+          <w:b/>
+          <w:sz w:val="24"/>
+          <w:szCs w:val="24"/>
+        </w:rPr>
+      </w:pPr>
+    </w:p>
+    <w:p>
+      <w:pPr>
+        <w:snapToGrid w:val="0"/>
+        <w:jc w:val="center"/>
+        <w:rPr>
+          <w:rFonts w:ascii="Times New Roman" w:hAnsi="Times New Roman" w:cs="Times New Roman"/>
+          <w:b/>
+          <w:sz w:val="24"/>
+          <w:szCs w:val="24"/>
+        </w:rPr>
+      </w:pPr>
+    </w:p>
+    <w:p>
+      <w:pPr>
+        <w:snapToGrid w:val="0"/>
+        <w:jc w:val="center"/>
+        <w:rPr>
+          <w:rFonts w:ascii="Times New Roman" w:hAnsi="Times New Roman" w:cs="Times New Roman"/>
+          <w:b/>
+          <w:sz w:val="24"/>
+          <w:szCs w:val="24"/>
+        </w:rPr>
+      </w:pPr>
+    </w:p>
+    <w:p>
+      <w:pPr>
+        <w:snapToGrid w:val="0"/>
+        <w:jc w:val="center"/>
+        <w:rPr>
+          <w:rFonts w:ascii="Times New Roman" w:hAnsi="Times New Roman" w:cs="Times New Roman"/>
+          <w:b/>
+          <w:sz w:val="24"/>
+          <w:szCs w:val="24"/>
+        </w:rPr>
+      </w:pPr>
       <w:r>
         <w:rPr>
           <w:rFonts w:ascii="Times New Roman" w:hAnsi="Times New Roman" w:cs="Times New Roman" w:hint="eastAsia"/>
@@ -2911,7 +2950,23 @@
           <w:sz w:val="24"/>
           <w:szCs w:val="24"/>
         </w:rPr>
-        <w:t xml:space="preserve"> (editor name if available), Organization, </w:t>
+        <w:t xml:space="preserve"> (editor name if available), O</w:t>
+      </w:r>
+      <w:r>
+        <w:rPr>
+          <w:rFonts w:ascii="Times New Roman" w:hAnsi="Times New Roman" w:cs="Times New Roman" w:hint="eastAsia"/>
+          <w:sz w:val="24"/>
+          <w:szCs w:val="24"/>
+        </w:rPr>
+        <w:t>r</w:t>
+      </w:r>
+      <w:r>
+        <w:rPr>
+          <w:rFonts w:ascii="Times New Roman" w:hAnsi="Times New Roman" w:cs="Times New Roman" w:hint="eastAsia"/>
+          <w:sz w:val="24"/>
+          <w:szCs w:val="24"/>
+        </w:rPr>
+        <w:t xml:space="preserve">ganization, </w:t>
       </w:r>
       <w:r>
         <w:rPr>
@@ -2963,6 +3018,7 @@
         </w:rPr>
         <w:t xml:space="preserve"> </w:t>
       </w:r>
+      <w:proofErr w:type="spellStart"/>
       <w:r>
         <w:rPr>
           <w:rFonts w:ascii="Times New Roman" w:hAnsi="Times New Roman" w:cs="Times New Roman" w:hint="eastAsia"/>
@@ -2971,6 +3027,7 @@
         </w:rPr>
         <w:t>nr</w:t>
       </w:r>
+      <w:proofErr w:type="spellEnd"/>
       <w:r>
         <w:rPr>
           <w:rFonts w:ascii="Times New Roman" w:hAnsi="Times New Roman" w:cs="Times New Roman" w:hint="eastAsia"/>
@@ -3508,12 +3565,12 @@
 </file>
 
 <file path=word/endnotes.xml><?xml version="1.0" encoding="utf-8"?>
-<w:endnotes xmlns:wpc="http://schemas.microsoft.com/office/word/2010/wordprocessingCanvas" xmlns:mo="http://schemas.microsoft.com/office/mac/office/2008/main" xmlns:mc="http://schemas.openxmlformats.org/markup-compatibility/2006" xmlns:mv="urn:schemas-microsoft-com:mac:vml" xmlns:o="urn:schemas-microsoft-com:office:office" xmlns:r="http://schemas.openxmlformats.org/officeDocument/2006/relationships" xmlns:m="http://schemas.openxmlformats.org/officeDocument/2006/math" xmlns:v="urn:schemas-microsoft-com:vml" xmlns:wp14="http://schemas.microsoft.com/office/word/2010/wordprocessingDrawing" xmlns:wp="http://schemas.openxmlformats.org/drawingml/2006/wordprocessingDrawing" xmlns:w10="urn:schemas-microsoft-com:office:word" xmlns:w="http://schemas.openxmlformats.org/wordprocessingml/2006/main" xmlns:w14="http://schemas.microsoft.com/office/word/2010/wordml" xmlns:wpg="http://schemas.microsoft.com/office/word/2010/wordprocessingGroup" xmlns:wpi="http://schemas.microsoft.com/office/word/2010/wordprocessingInk" xmlns:wne="http://schemas.microsoft.com/office/word/2006/wordml" xmlns:wps="http://schemas.microsoft.com/office/word/2010/wordprocessingShape" mc:Ignorable="w14 wp14">
+<w:endnotes xmlns:wpc="http://schemas.microsoft.com/office/word/2010/wordprocessingCanvas" xmlns:mc="http://schemas.openxmlformats.org/markup-compatibility/2006" xmlns:o="urn:schemas-microsoft-com:office:office" xmlns:r="http://schemas.openxmlformats.org/officeDocument/2006/relationships" xmlns:m="http://schemas.openxmlformats.org/officeDocument/2006/math" xmlns:v="urn:schemas-microsoft-com:vml" xmlns:wp14="http://schemas.microsoft.com/office/word/2010/wordprocessingDrawing" xmlns:wp="http://schemas.openxmlformats.org/drawingml/2006/wordprocessingDrawing" xmlns:w10="urn:schemas-microsoft-com:office:word" xmlns:w="http://schemas.openxmlformats.org/wordprocessingml/2006/main" xmlns:w14="http://schemas.microsoft.com/office/word/2010/wordml" xmlns:wpg="http://schemas.microsoft.com/office/word/2010/wordprocessingGroup" xmlns:wpi="http://schemas.microsoft.com/office/word/2010/wordprocessingInk" xmlns:wne="http://schemas.microsoft.com/office/word/2006/wordml" xmlns:wps="http://schemas.microsoft.com/office/word/2010/wordprocessingShape" mc:Ignorable="w14 wp14">
   <w:endnote w:type="separator" w:id="-1">
     <w:p>
       <w:pPr>
         <w:rPr>
-          <w:rFonts w:eastAsia="ＭＳ 明朝"/>
+          <w:rFonts w:eastAsia="MS Mincho"/>
           <w:lang w:eastAsia="en-US"/>
         </w:rPr>
       </w:pPr>
@@ -3526,7 +3583,7 @@
     <w:p>
       <w:pPr>
         <w:rPr>
-          <w:rFonts w:eastAsia="ＭＳ 明朝"/>
+          <w:rFonts w:eastAsia="MS Mincho"/>
           <w:lang w:eastAsia="en-US"/>
         </w:rPr>
       </w:pPr>
@@ -3539,7 +3596,7 @@
 </file>
 
 <file path=word/footer1.xml><?xml version="1.0" encoding="utf-8"?>
-<w:ftr xmlns:wpc="http://schemas.microsoft.com/office/word/2010/wordprocessingCanvas" xmlns:mo="http://schemas.microsoft.com/office/mac/office/2008/main" xmlns:mc="http://schemas.openxmlformats.org/markup-compatibility/2006" xmlns:mv="urn:schemas-microsoft-com:mac:vml" xmlns:o="urn:schemas-microsoft-com:office:office" xmlns:r="http://schemas.openxmlformats.org/officeDocument/2006/relationships" xmlns:m="http://schemas.openxmlformats.org/officeDocument/2006/math" xmlns:v="urn:schemas-microsoft-com:vml" xmlns:wp14="http://schemas.microsoft.com/office/word/2010/wordprocessingDrawing" xmlns:wp="http://schemas.openxmlformats.org/drawingml/2006/wordprocessingDrawing" xmlns:w10="urn:schemas-microsoft-com:office:word" xmlns:w="http://schemas.openxmlformats.org/wordprocessingml/2006/main" xmlns:w14="http://schemas.microsoft.com/office/word/2010/wordml" xmlns:wpg="http://schemas.microsoft.com/office/word/2010/wordprocessingGroup" xmlns:wpi="http://schemas.microsoft.com/office/word/2010/wordprocessingInk" xmlns:wne="http://schemas.microsoft.com/office/word/2006/wordml" xmlns:wps="http://schemas.microsoft.com/office/word/2010/wordprocessingShape" mc:Ignorable="w14 wp14">
+<w:ftr xmlns:wpc="http://schemas.microsoft.com/office/word/2010/wordprocessingCanvas" xmlns:mc="http://schemas.openxmlformats.org/markup-compatibility/2006" xmlns:o="urn:schemas-microsoft-com:office:office" xmlns:r="http://schemas.openxmlformats.org/officeDocument/2006/relationships" xmlns:m="http://schemas.openxmlformats.org/officeDocument/2006/math" xmlns:v="urn:schemas-microsoft-com:vml" xmlns:wp14="http://schemas.microsoft.com/office/word/2010/wordprocessingDrawing" xmlns:wp="http://schemas.openxmlformats.org/drawingml/2006/wordprocessingDrawing" xmlns:w10="urn:schemas-microsoft-com:office:word" xmlns:w="http://schemas.openxmlformats.org/wordprocessingml/2006/main" xmlns:w14="http://schemas.microsoft.com/office/word/2010/wordml" xmlns:wpg="http://schemas.microsoft.com/office/word/2010/wordprocessingGroup" xmlns:wpi="http://schemas.microsoft.com/office/word/2010/wordprocessingInk" xmlns:wne="http://schemas.microsoft.com/office/word/2006/wordml" xmlns:wps="http://schemas.microsoft.com/office/word/2010/wordprocessingShape" mc:Ignorable="w14 wp14">
   <w:tbl>
     <w:tblPr>
       <w:tblStyle w:val="TableGrid"/>
@@ -3574,6 +3631,7 @@
               <w:docPartUnique/>
             </w:docPartObj>
           </w:sdtPr>
+          <w:sdtEndPr/>
           <w:sdtContent>
             <w:p>
               <w:pPr>
@@ -3619,7 +3677,7 @@
                   <w:sz w:val="24"/>
                   <w:szCs w:val="24"/>
                 </w:rPr>
-                <w:t>2</w:t>
+                <w:t>4</w:t>
               </w:r>
               <w:r>
                 <w:rPr>
@@ -3801,7 +3859,7 @@
 </file>
 
 <file path=word/footer2.xml><?xml version="1.0" encoding="utf-8"?>
-<w:ftr xmlns:wpc="http://schemas.microsoft.com/office/word/2010/wordprocessingCanvas" xmlns:mo="http://schemas.microsoft.com/office/mac/office/2008/main" xmlns:mc="http://schemas.openxmlformats.org/markup-compatibility/2006" xmlns:mv="urn:schemas-microsoft-com:mac:vml" xmlns:o="urn:schemas-microsoft-com:office:office" xmlns:r="http://schemas.openxmlformats.org/officeDocument/2006/relationships" xmlns:m="http://schemas.openxmlformats.org/officeDocument/2006/math" xmlns:v="urn:schemas-microsoft-com:vml" xmlns:wp14="http://schemas.microsoft.com/office/word/2010/wordprocessingDrawing" xmlns:wp="http://schemas.openxmlformats.org/drawingml/2006/wordprocessingDrawing" xmlns:w10="urn:schemas-microsoft-com:office:word" xmlns:w="http://schemas.openxmlformats.org/wordprocessingml/2006/main" xmlns:w14="http://schemas.microsoft.com/office/word/2010/wordml" xmlns:wpg="http://schemas.microsoft.com/office/word/2010/wordprocessingGroup" xmlns:wpi="http://schemas.microsoft.com/office/word/2010/wordprocessingInk" xmlns:wne="http://schemas.microsoft.com/office/word/2006/wordml" xmlns:wps="http://schemas.microsoft.com/office/word/2010/wordprocessingShape" mc:Ignorable="w14 wp14">
+<w:ftr xmlns:wpc="http://schemas.microsoft.com/office/word/2010/wordprocessingCanvas" xmlns:mc="http://schemas.openxmlformats.org/markup-compatibility/2006" xmlns:o="urn:schemas-microsoft-com:office:office" xmlns:r="http://schemas.openxmlformats.org/officeDocument/2006/relationships" xmlns:m="http://schemas.openxmlformats.org/officeDocument/2006/math" xmlns:v="urn:schemas-microsoft-com:vml" xmlns:wp14="http://schemas.microsoft.com/office/word/2010/wordprocessingDrawing" xmlns:wp="http://schemas.openxmlformats.org/drawingml/2006/wordprocessingDrawing" xmlns:w10="urn:schemas-microsoft-com:office:word" xmlns:w="http://schemas.openxmlformats.org/wordprocessingml/2006/main" xmlns:w14="http://schemas.microsoft.com/office/word/2010/wordml" xmlns:wpg="http://schemas.microsoft.com/office/word/2010/wordprocessingGroup" xmlns:wpi="http://schemas.microsoft.com/office/word/2010/wordprocessingInk" xmlns:wne="http://schemas.microsoft.com/office/word/2006/wordml" xmlns:wps="http://schemas.microsoft.com/office/word/2010/wordprocessingShape" mc:Ignorable="w14 wp14">
   <w:tbl>
     <w:tblPr>
       <w:tblStyle w:val="TableGrid"/>
@@ -3836,6 +3894,7 @@
               <w:docPartUnique/>
             </w:docPartObj>
           </w:sdtPr>
+          <w:sdtEndPr/>
           <w:sdtContent>
             <w:p>
               <w:pPr>
@@ -4038,12 +4097,12 @@
 </file>
 
 <file path=word/footnotes.xml><?xml version="1.0" encoding="utf-8"?>
-<w:footnotes xmlns:wpc="http://schemas.microsoft.com/office/word/2010/wordprocessingCanvas" xmlns:mo="http://schemas.microsoft.com/office/mac/office/2008/main" xmlns:mc="http://schemas.openxmlformats.org/markup-compatibility/2006" xmlns:mv="urn:schemas-microsoft-com:mac:vml" xmlns:o="urn:schemas-microsoft-com:office:office" xmlns:r="http://schemas.openxmlformats.org/officeDocument/2006/relationships" xmlns:m="http://schemas.openxmlformats.org/officeDocument/2006/math" xmlns:v="urn:schemas-microsoft-com:vml" xmlns:wp14="http://schemas.microsoft.com/office/word/2010/wordprocessingDrawing" xmlns:wp="http://schemas.openxmlformats.org/drawingml/2006/wordprocessingDrawing" xmlns:w10="urn:schemas-microsoft-com:office:word" xmlns:w="http://schemas.openxmlformats.org/wordprocessingml/2006/main" xmlns:w14="http://schemas.microsoft.com/office/word/2010/wordml" xmlns:wpg="http://schemas.microsoft.com/office/word/2010/wordprocessingGroup" xmlns:wpi="http://schemas.microsoft.com/office/word/2010/wordprocessingInk" xmlns:wne="http://schemas.microsoft.com/office/word/2006/wordml" xmlns:wps="http://schemas.microsoft.com/office/word/2010/wordprocessingShape" mc:Ignorable="w14 wp14">
+<w:footnotes xmlns:wpc="http://schemas.microsoft.com/office/word/2010/wordprocessingCanvas" xmlns:mc="http://schemas.openxmlformats.org/markup-compatibility/2006" xmlns:o="urn:schemas-microsoft-com:office:office" xmlns:r="http://schemas.openxmlformats.org/officeDocument/2006/relationships" xmlns:m="http://schemas.openxmlformats.org/officeDocument/2006/math" xmlns:v="urn:schemas-microsoft-com:vml" xmlns:wp14="http://schemas.microsoft.com/office/word/2010/wordprocessingDrawing" xmlns:wp="http://schemas.openxmlformats.org/drawingml/2006/wordprocessingDrawing" xmlns:w10="urn:schemas-microsoft-com:office:word" xmlns:w="http://schemas.openxmlformats.org/wordprocessingml/2006/main" xmlns:w14="http://schemas.microsoft.com/office/word/2010/wordml" xmlns:wpg="http://schemas.microsoft.com/office/word/2010/wordprocessingGroup" xmlns:wpi="http://schemas.microsoft.com/office/word/2010/wordprocessingInk" xmlns:wne="http://schemas.microsoft.com/office/word/2006/wordml" xmlns:wps="http://schemas.microsoft.com/office/word/2010/wordprocessingShape" mc:Ignorable="w14 wp14">
   <w:footnote w:type="separator" w:id="-1">
     <w:p>
       <w:pPr>
         <w:rPr>
-          <w:rFonts w:eastAsia="ＭＳ 明朝"/>
+          <w:rFonts w:eastAsia="MS Mincho"/>
           <w:lang w:eastAsia="en-US"/>
         </w:rPr>
       </w:pPr>
@@ -4056,7 +4115,7 @@
     <w:p>
       <w:pPr>
         <w:rPr>
-          <w:rFonts w:eastAsia="ＭＳ 明朝"/>
+          <w:rFonts w:eastAsia="MS Mincho"/>
           <w:lang w:eastAsia="en-US"/>
         </w:rPr>
       </w:pPr>
@@ -4125,7 +4184,7 @@
 </file>
 
 <file path=word/header1.xml><?xml version="1.0" encoding="utf-8"?>
-<w:hdr xmlns:wpc="http://schemas.microsoft.com/office/word/2010/wordprocessingCanvas" xmlns:mo="http://schemas.microsoft.com/office/mac/office/2008/main" xmlns:mc="http://schemas.openxmlformats.org/markup-compatibility/2006" xmlns:mv="urn:schemas-microsoft-com:mac:vml" xmlns:o="urn:schemas-microsoft-com:office:office" xmlns:r="http://schemas.openxmlformats.org/officeDocument/2006/relationships" xmlns:m="http://schemas.openxmlformats.org/officeDocument/2006/math" xmlns:v="urn:schemas-microsoft-com:vml" xmlns:wp14="http://schemas.microsoft.com/office/word/2010/wordprocessingDrawing" xmlns:wp="http://schemas.openxmlformats.org/drawingml/2006/wordprocessingDrawing" xmlns:w10="urn:schemas-microsoft-com:office:word" xmlns:w="http://schemas.openxmlformats.org/wordprocessingml/2006/main" xmlns:w14="http://schemas.microsoft.com/office/word/2010/wordml" xmlns:wpg="http://schemas.microsoft.com/office/word/2010/wordprocessingGroup" xmlns:wpi="http://schemas.microsoft.com/office/word/2010/wordprocessingInk" xmlns:wne="http://schemas.microsoft.com/office/word/2006/wordml" xmlns:wps="http://schemas.microsoft.com/office/word/2010/wordprocessingShape" mc:Ignorable="w14 wp14">
+<w:hdr xmlns:wpc="http://schemas.microsoft.com/office/word/2010/wordprocessingCanvas" xmlns:mc="http://schemas.openxmlformats.org/markup-compatibility/2006" xmlns:o="urn:schemas-microsoft-com:office:office" xmlns:r="http://schemas.openxmlformats.org/officeDocument/2006/relationships" xmlns:m="http://schemas.openxmlformats.org/officeDocument/2006/math" xmlns:v="urn:schemas-microsoft-com:vml" xmlns:wp14="http://schemas.microsoft.com/office/word/2010/wordprocessingDrawing" xmlns:wp="http://schemas.openxmlformats.org/drawingml/2006/wordprocessingDrawing" xmlns:w10="urn:schemas-microsoft-com:office:word" xmlns:w="http://schemas.openxmlformats.org/wordprocessingml/2006/main" xmlns:w14="http://schemas.microsoft.com/office/word/2010/wordml" xmlns:wpg="http://schemas.microsoft.com/office/word/2010/wordprocessingGroup" xmlns:wpi="http://schemas.microsoft.com/office/word/2010/wordprocessingInk" xmlns:wne="http://schemas.microsoft.com/office/word/2006/wordml" xmlns:wps="http://schemas.microsoft.com/office/word/2010/wordprocessingShape" mc:Ignorable="w14 wp14">
   <w:p>
     <w:pPr>
       <w:pStyle w:val="Header"/>
@@ -4149,7 +4208,7 @@
 </file>
 
 <file path=word/header2.xml><?xml version="1.0" encoding="utf-8"?>
-<w:hdr xmlns:wpc="http://schemas.microsoft.com/office/word/2010/wordprocessingCanvas" xmlns:mo="http://schemas.microsoft.com/office/mac/office/2008/main" xmlns:mc="http://schemas.openxmlformats.org/markup-compatibility/2006" xmlns:mv="urn:schemas-microsoft-com:mac:vml" xmlns:o="urn:schemas-microsoft-com:office:office" xmlns:r="http://schemas.openxmlformats.org/officeDocument/2006/relationships" xmlns:m="http://schemas.openxmlformats.org/officeDocument/2006/math" xmlns:v="urn:schemas-microsoft-com:vml" xmlns:wp14="http://schemas.microsoft.com/office/word/2010/wordprocessingDrawing" xmlns:wp="http://schemas.openxmlformats.org/drawingml/2006/wordprocessingDrawing" xmlns:w10="urn:schemas-microsoft-com:office:word" xmlns:w="http://schemas.openxmlformats.org/wordprocessingml/2006/main" xmlns:w14="http://schemas.microsoft.com/office/word/2010/wordml" xmlns:wpg="http://schemas.microsoft.com/office/word/2010/wordprocessingGroup" xmlns:wpi="http://schemas.microsoft.com/office/word/2010/wordprocessingInk" xmlns:wne="http://schemas.microsoft.com/office/word/2006/wordml" xmlns:wps="http://schemas.microsoft.com/office/word/2010/wordprocessingShape" mc:Ignorable="w14 wp14">
+<w:hdr xmlns:wpc="http://schemas.microsoft.com/office/word/2010/wordprocessingCanvas" xmlns:mc="http://schemas.openxmlformats.org/markup-compatibility/2006" xmlns:o="urn:schemas-microsoft-com:office:office" xmlns:r="http://schemas.openxmlformats.org/officeDocument/2006/relationships" xmlns:m="http://schemas.openxmlformats.org/officeDocument/2006/math" xmlns:v="urn:schemas-microsoft-com:vml" xmlns:wp14="http://schemas.microsoft.com/office/word/2010/wordprocessingDrawing" xmlns:wp="http://schemas.openxmlformats.org/drawingml/2006/wordprocessingDrawing" xmlns:w10="urn:schemas-microsoft-com:office:word" xmlns:w="http://schemas.openxmlformats.org/wordprocessingml/2006/main" xmlns:w14="http://schemas.microsoft.com/office/word/2010/wordml" xmlns:wpg="http://schemas.microsoft.com/office/word/2010/wordprocessingGroup" xmlns:wpi="http://schemas.microsoft.com/office/word/2010/wordprocessingInk" xmlns:wne="http://schemas.microsoft.com/office/word/2006/wordml" xmlns:wps="http://schemas.microsoft.com/office/word/2010/wordprocessingShape" mc:Ignorable="w14 wp14">
   <w:p>
     <w:pPr>
       <w:pStyle w:val="Header"/>
@@ -4173,7 +4232,7 @@
 </file>
 
 <file path=word/header3.xml><?xml version="1.0" encoding="utf-8"?>
-<w:hdr xmlns:wpc="http://schemas.microsoft.com/office/word/2010/wordprocessingCanvas" xmlns:mo="http://schemas.microsoft.com/office/mac/office/2008/main" xmlns:mc="http://schemas.openxmlformats.org/markup-compatibility/2006" xmlns:mv="urn:schemas-microsoft-com:mac:vml" xmlns:o="urn:schemas-microsoft-com:office:office" xmlns:r="http://schemas.openxmlformats.org/officeDocument/2006/relationships" xmlns:m="http://schemas.openxmlformats.org/officeDocument/2006/math" xmlns:v="urn:schemas-microsoft-com:vml" xmlns:wp14="http://schemas.microsoft.com/office/word/2010/wordprocessingDrawing" xmlns:wp="http://schemas.openxmlformats.org/drawingml/2006/wordprocessingDrawing" xmlns:w10="urn:schemas-microsoft-com:office:word" xmlns:w="http://schemas.openxmlformats.org/wordprocessingml/2006/main" xmlns:w14="http://schemas.microsoft.com/office/word/2010/wordml" xmlns:wpg="http://schemas.microsoft.com/office/word/2010/wordprocessingGroup" xmlns:wpi="http://schemas.microsoft.com/office/word/2010/wordprocessingInk" xmlns:wne="http://schemas.microsoft.com/office/word/2006/wordml" xmlns:wps="http://schemas.microsoft.com/office/word/2010/wordprocessingShape" mc:Ignorable="w14 wp14">
+<w:hdr xmlns:wpc="http://schemas.microsoft.com/office/word/2010/wordprocessingCanvas" xmlns:mc="http://schemas.openxmlformats.org/markup-compatibility/2006" xmlns:o="urn:schemas-microsoft-com:office:office" xmlns:r="http://schemas.openxmlformats.org/officeDocument/2006/relationships" xmlns:m="http://schemas.openxmlformats.org/officeDocument/2006/math" xmlns:v="urn:schemas-microsoft-com:vml" xmlns:wp14="http://schemas.microsoft.com/office/word/2010/wordprocessingDrawing" xmlns:wp="http://schemas.openxmlformats.org/drawingml/2006/wordprocessingDrawing" xmlns:w10="urn:schemas-microsoft-com:office:word" xmlns:w="http://schemas.openxmlformats.org/wordprocessingml/2006/main" xmlns:w14="http://schemas.microsoft.com/office/word/2010/wordml" xmlns:wpg="http://schemas.microsoft.com/office/word/2010/wordprocessingGroup" xmlns:wpi="http://schemas.microsoft.com/office/word/2010/wordprocessingInk" xmlns:wne="http://schemas.microsoft.com/office/word/2006/wordml" xmlns:wps="http://schemas.microsoft.com/office/word/2010/wordprocessingShape" mc:Ignorable="w14 wp14">
   <w:p>
     <w:pPr>
       <w:pStyle w:val="Header"/>
@@ -4325,7 +4384,7 @@
 </file>
 
 <file path=word/numbering.xml><?xml version="1.0" encoding="utf-8"?>
-<w:numbering xmlns:wpc="http://schemas.microsoft.com/office/word/2010/wordprocessingCanvas" xmlns:mo="http://schemas.microsoft.com/office/mac/office/2008/main" xmlns:mc="http://schemas.openxmlformats.org/markup-compatibility/2006" xmlns:mv="urn:schemas-microsoft-com:mac:vml" xmlns:o="urn:schemas-microsoft-com:office:office" xmlns:r="http://schemas.openxmlformats.org/officeDocument/2006/relationships" xmlns:m="http://schemas.openxmlformats.org/officeDocument/2006/math" xmlns:v="urn:schemas-microsoft-com:vml" xmlns:wp14="http://schemas.microsoft.com/office/word/2010/wordprocessingDrawing" xmlns:wp="http://schemas.openxmlformats.org/drawingml/2006/wordprocessingDrawing" xmlns:w10="urn:schemas-microsoft-com:office:word" xmlns:w="http://schemas.openxmlformats.org/wordprocessingml/2006/main" xmlns:w14="http://schemas.microsoft.com/office/word/2010/wordml" xmlns:wpg="http://schemas.microsoft.com/office/word/2010/wordprocessingGroup" xmlns:wpi="http://schemas.microsoft.com/office/word/2010/wordprocessingInk" xmlns:wne="http://schemas.microsoft.com/office/word/2006/wordml" xmlns:wps="http://schemas.microsoft.com/office/word/2010/wordprocessingShape" mc:Ignorable="w14 wp14">
+<w:numbering xmlns:wpc="http://schemas.microsoft.com/office/word/2010/wordprocessingCanvas" xmlns:mc="http://schemas.openxmlformats.org/markup-compatibility/2006" xmlns:o="urn:schemas-microsoft-com:office:office" xmlns:r="http://schemas.openxmlformats.org/officeDocument/2006/relationships" xmlns:m="http://schemas.openxmlformats.org/officeDocument/2006/math" xmlns:v="urn:schemas-microsoft-com:vml" xmlns:wp14="http://schemas.microsoft.com/office/word/2010/wordprocessingDrawing" xmlns:wp="http://schemas.openxmlformats.org/drawingml/2006/wordprocessingDrawing" xmlns:w10="urn:schemas-microsoft-com:office:word" xmlns:w="http://schemas.openxmlformats.org/wordprocessingml/2006/main" xmlns:w14="http://schemas.microsoft.com/office/word/2010/wordml" xmlns:wpg="http://schemas.microsoft.com/office/word/2010/wordprocessingGroup" xmlns:wpi="http://schemas.microsoft.com/office/word/2010/wordprocessingInk" xmlns:wne="http://schemas.microsoft.com/office/word/2006/wordml" xmlns:wps="http://schemas.microsoft.com/office/word/2010/wordprocessingShape" mc:Ignorable="w14 wp14">
   <w:abstractNum w:abstractNumId="0">
     <w:nsid w:val="04E501B0"/>
     <w:multiLevelType w:val="hybridMultilevel"/>
@@ -4667,7 +4726,7 @@
     </w:rPrDefault>
     <w:pPrDefault/>
   </w:docDefaults>
-  <w:latentStyles w:defLockedState="0" w:defUIPriority="99" w:defSemiHidden="1" w:defUnhideWhenUsed="1" w:defQFormat="0" w:count="276">
+  <w:latentStyles w:defLockedState="0" w:defUIPriority="99" w:defSemiHidden="1" w:defUnhideWhenUsed="1" w:defQFormat="0" w:count="267">
     <w:lsdException w:name="Normal" w:semiHidden="0" w:uiPriority="0" w:unhideWhenUsed="0" w:qFormat="1"/>
     <w:lsdException w:name="heading 1" w:semiHidden="0" w:uiPriority="9" w:unhideWhenUsed="0" w:qFormat="1"/>
     <w:lsdException w:name="heading 2" w:uiPriority="9" w:qFormat="1"/>
@@ -4896,7 +4955,6 @@
     <w:uiPriority w:val="59"/>
     <w:rsid w:val="00C77B2D"/>
     <w:tblPr>
-      <w:tblInd w:w="0" w:type="dxa"/>
       <w:tblBorders>
         <w:top w:val="single" w:sz="4" w:space="0" w:color="000000" w:themeColor="text1"/>
         <w:left w:val="single" w:sz="4" w:space="0" w:color="000000" w:themeColor="text1"/>
@@ -4905,12 +4963,6 @@
         <w:insideH w:val="single" w:sz="4" w:space="0" w:color="000000" w:themeColor="text1"/>
         <w:insideV w:val="single" w:sz="4" w:space="0" w:color="000000" w:themeColor="text1"/>
       </w:tblBorders>
-      <w:tblCellMar>
-        <w:top w:w="0" w:type="dxa"/>
-        <w:left w:w="108" w:type="dxa"/>
-        <w:bottom w:w="0" w:type="dxa"/>
-        <w:right w:w="108" w:type="dxa"/>
-      </w:tblCellMar>
     </w:tblPr>
   </w:style>
   <w:style w:type="paragraph" w:styleId="ListParagraph">
@@ -5001,7 +5053,7 @@
 </file>
 
 <file path=word/stylesWithEffects.xml><?xml version="1.0" encoding="utf-8"?>
-<w:styles xmlns:wpc="http://schemas.microsoft.com/office/word/2010/wordprocessingCanvas" xmlns:mo="http://schemas.microsoft.com/office/mac/office/2008/main" xmlns:mc="http://schemas.openxmlformats.org/markup-compatibility/2006" xmlns:mv="urn:schemas-microsoft-com:mac:vml" xmlns:o="urn:schemas-microsoft-com:office:office" xmlns:r="http://schemas.openxmlformats.org/officeDocument/2006/relationships" xmlns:m="http://schemas.openxmlformats.org/officeDocument/2006/math" xmlns:v="urn:schemas-microsoft-com:vml" xmlns:wp14="http://schemas.microsoft.com/office/word/2010/wordprocessingDrawing" xmlns:wp="http://schemas.openxmlformats.org/drawingml/2006/wordprocessingDrawing" xmlns:w10="urn:schemas-microsoft-com:office:word" xmlns:w="http://schemas.openxmlformats.org/wordprocessingml/2006/main" xmlns:w14="http://schemas.microsoft.com/office/word/2010/wordml" xmlns:wpg="http://schemas.microsoft.com/office/word/2010/wordprocessingGroup" xmlns:wpi="http://schemas.microsoft.com/office/word/2010/wordprocessingInk" xmlns:wne="http://schemas.microsoft.com/office/word/2006/wordml" xmlns:wps="http://schemas.microsoft.com/office/word/2010/wordprocessingShape" mc:Ignorable="w14 wp14">
+<w:styles xmlns:wpc="http://schemas.microsoft.com/office/word/2010/wordprocessingCanvas" xmlns:mc="http://schemas.openxmlformats.org/markup-compatibility/2006" xmlns:o="urn:schemas-microsoft-com:office:office" xmlns:r="http://schemas.openxmlformats.org/officeDocument/2006/relationships" xmlns:m="http://schemas.openxmlformats.org/officeDocument/2006/math" xmlns:v="urn:schemas-microsoft-com:vml" xmlns:wp14="http://schemas.microsoft.com/office/word/2010/wordprocessingDrawing" xmlns:wp="http://schemas.openxmlformats.org/drawingml/2006/wordprocessingDrawing" xmlns:w10="urn:schemas-microsoft-com:office:word" xmlns:w="http://schemas.openxmlformats.org/wordprocessingml/2006/main" xmlns:w14="http://schemas.microsoft.com/office/word/2010/wordml" xmlns:wpg="http://schemas.microsoft.com/office/word/2010/wordprocessingGroup" xmlns:wpi="http://schemas.microsoft.com/office/word/2010/wordprocessingInk" xmlns:wne="http://schemas.microsoft.com/office/word/2006/wordml" xmlns:wps="http://schemas.microsoft.com/office/word/2010/wordprocessingShape" mc:Ignorable="w14 wp14">
   <w:docDefaults>
     <w:rPrDefault>
       <w:rPr>
@@ -5014,7 +5066,7 @@
     </w:rPrDefault>
     <w:pPrDefault/>
   </w:docDefaults>
-  <w:latentStyles w:defLockedState="0" w:defUIPriority="99" w:defSemiHidden="1" w:defUnhideWhenUsed="1" w:defQFormat="0" w:count="276">
+  <w:latentStyles w:defLockedState="0" w:defUIPriority="99" w:defSemiHidden="1" w:defUnhideWhenUsed="1" w:defQFormat="0" w:count="267">
     <w:lsdException w:name="Normal" w:semiHidden="0" w:uiPriority="0" w:unhideWhenUsed="0" w:qFormat="1"/>
     <w:lsdException w:name="heading 1" w:semiHidden="0" w:uiPriority="9" w:unhideWhenUsed="0" w:qFormat="1"/>
     <w:lsdException w:name="heading 2" w:uiPriority="9" w:qFormat="1"/>
@@ -5243,7 +5295,6 @@
     <w:uiPriority w:val="59"/>
     <w:rsid w:val="00C77B2D"/>
     <w:tblPr>
-      <w:tblInd w:w="0" w:type="dxa"/>
       <w:tblBorders>
         <w:top w:val="single" w:sz="4" w:space="0" w:color="000000" w:themeColor="text1"/>
         <w:left w:val="single" w:sz="4" w:space="0" w:color="000000" w:themeColor="text1"/>
@@ -5252,12 +5303,6 @@
         <w:insideH w:val="single" w:sz="4" w:space="0" w:color="000000" w:themeColor="text1"/>
         <w:insideV w:val="single" w:sz="4" w:space="0" w:color="000000" w:themeColor="text1"/>
       </w:tblBorders>
-      <w:tblCellMar>
-        <w:top w:w="0" w:type="dxa"/>
-        <w:left w:w="108" w:type="dxa"/>
-        <w:bottom w:w="0" w:type="dxa"/>
-        <w:right w:w="108" w:type="dxa"/>
-      </w:tblCellMar>
     </w:tblPr>
   </w:style>
   <w:style w:type="paragraph" w:styleId="ListParagraph">
@@ -5635,7 +5680,7 @@
 </file>
 
 <file path=customXml/itemProps1.xml><?xml version="1.0" encoding="utf-8"?>
-<ds:datastoreItem xmlns:ds="http://schemas.openxmlformats.org/officeDocument/2006/customXml" ds:itemID="{58F8AC5A-9ED2-F44B-B8B1-6140327E69DA}">
+<ds:datastoreItem xmlns:ds="http://schemas.openxmlformats.org/officeDocument/2006/customXml" ds:itemID="{C791FDDA-493E-4AC3-AC05-B9E29AE3801D}">
   <ds:schemaRefs>
     <ds:schemaRef ds:uri="http://schemas.openxmlformats.org/officeDocument/2006/bibliography"/>
   </ds:schemaRefs>

</xml_diff>